<commit_message>
Fixed a bug in src file && medium rare report && add a picture
</commit_message>
<xml_diff>
--- a/report.docx
+++ b/report.docx
@@ -2203,7 +2203,35 @@
                 <w:sz w:val="28"/>
                 <w:szCs w:val="28"/>
               </w:rPr>
-              <w:t>Ход работы</w:t>
+              <w:t>Ход</w:t>
+            </w:r>
+            <w:r>
+              <w:rPr>
+                <w:bCs/>
+                <w:color w:val="000000" w:themeColor="text1"/>
+                <w:sz w:val="28"/>
+                <w:szCs w:val="28"/>
+                <w:lang w:val="en-US"/>
+              </w:rPr>
+              <w:t xml:space="preserve"> </w:t>
+            </w:r>
+            <w:r>
+              <w:rPr>
+                <w:bCs/>
+                <w:color w:val="000000" w:themeColor="text1"/>
+                <w:sz w:val="28"/>
+                <w:szCs w:val="28"/>
+              </w:rPr>
+              <w:t>выполнения</w:t>
+            </w:r>
+            <w:r>
+              <w:rPr>
+                <w:bCs/>
+                <w:color w:val="000000" w:themeColor="text1"/>
+                <w:sz w:val="28"/>
+                <w:szCs w:val="28"/>
+              </w:rPr>
+              <w:t xml:space="preserve"> работы</w:t>
             </w:r>
           </w:p>
         </w:tc>
@@ -2228,9 +2256,8 @@
                 <w:color w:val="000000" w:themeColor="text1"/>
                 <w:sz w:val="28"/>
                 <w:szCs w:val="28"/>
-                <w:lang w:val="en-US"/>
-              </w:rPr>
-              <w:t>0</w:t>
+              </w:rPr>
+              <w:t>8</w:t>
             </w:r>
           </w:p>
         </w:tc>
@@ -2258,6 +2285,54 @@
               <w:t>2.1.</w:t>
             </w:r>
           </w:p>
+          <w:p>
+            <w:pPr>
+              <w:spacing w:line="360" w:lineRule="auto"/>
+              <w:rPr>
+                <w:sz w:val="28"/>
+                <w:szCs w:val="28"/>
+              </w:rPr>
+            </w:pPr>
+            <w:r>
+              <w:rPr>
+                <w:sz w:val="28"/>
+                <w:szCs w:val="28"/>
+              </w:rPr>
+              <w:t>2.2.</w:t>
+            </w:r>
+          </w:p>
+          <w:p>
+            <w:pPr>
+              <w:spacing w:line="360" w:lineRule="auto"/>
+              <w:rPr>
+                <w:sz w:val="28"/>
+                <w:szCs w:val="28"/>
+              </w:rPr>
+            </w:pPr>
+            <w:r>
+              <w:rPr>
+                <w:sz w:val="28"/>
+                <w:szCs w:val="28"/>
+              </w:rPr>
+              <w:t>2.3.</w:t>
+            </w:r>
+          </w:p>
+          <w:p>
+            <w:pPr>
+              <w:spacing w:line="360" w:lineRule="auto"/>
+              <w:rPr>
+                <w:sz w:val="28"/>
+                <w:szCs w:val="28"/>
+              </w:rPr>
+            </w:pPr>
+            <w:r>
+              <w:rPr>
+                <w:sz w:val="28"/>
+                <w:szCs w:val="28"/>
+              </w:rPr>
+              <w:t>2.4.</w:t>
+            </w:r>
+          </w:p>
         </w:tc>
         <w:tc>
           <w:tcPr>
@@ -2280,7 +2355,67 @@
                 <w:sz w:val="28"/>
                 <w:szCs w:val="28"/>
               </w:rPr>
-              <w:t>Выполнение</w:t>
+              <w:t>Заголовочные файлы</w:t>
+            </w:r>
+          </w:p>
+          <w:p>
+            <w:pPr>
+              <w:spacing w:line="360" w:lineRule="auto"/>
+              <w:rPr>
+                <w:bCs/>
+                <w:color w:val="000000" w:themeColor="text1"/>
+                <w:sz w:val="28"/>
+                <w:szCs w:val="28"/>
+              </w:rPr>
+            </w:pPr>
+            <w:r>
+              <w:rPr>
+                <w:bCs/>
+                <w:color w:val="000000" w:themeColor="text1"/>
+                <w:sz w:val="28"/>
+                <w:szCs w:val="28"/>
+              </w:rPr>
+              <w:t>Структуры</w:t>
+            </w:r>
+          </w:p>
+          <w:p>
+            <w:pPr>
+              <w:spacing w:line="360" w:lineRule="auto"/>
+              <w:rPr>
+                <w:bCs/>
+                <w:color w:val="000000" w:themeColor="text1"/>
+                <w:sz w:val="28"/>
+                <w:szCs w:val="28"/>
+              </w:rPr>
+            </w:pPr>
+            <w:r>
+              <w:rPr>
+                <w:bCs/>
+                <w:color w:val="000000" w:themeColor="text1"/>
+                <w:sz w:val="28"/>
+                <w:szCs w:val="28"/>
+              </w:rPr>
+              <w:t>Интерфейс командной строки</w:t>
+            </w:r>
+          </w:p>
+          <w:p>
+            <w:pPr>
+              <w:spacing w:line="360" w:lineRule="auto"/>
+              <w:rPr>
+                <w:bCs/>
+                <w:color w:val="000000" w:themeColor="text1"/>
+                <w:sz w:val="28"/>
+                <w:szCs w:val="28"/>
+              </w:rPr>
+            </w:pPr>
+            <w:r>
+              <w:rPr>
+                <w:bCs/>
+                <w:color w:val="000000" w:themeColor="text1"/>
+                <w:sz w:val="28"/>
+                <w:szCs w:val="28"/>
+              </w:rPr>
+              <w:t>Реализуемые функции</w:t>
             </w:r>
           </w:p>
         </w:tc>
@@ -2297,7 +2432,6 @@
                 <w:color w:val="000000" w:themeColor="text1"/>
                 <w:sz w:val="28"/>
                 <w:szCs w:val="28"/>
-                <w:lang w:val="en-US"/>
               </w:rPr>
             </w:pPr>
             <w:r>
@@ -2306,9 +2440,63 @@
                 <w:color w:val="000000" w:themeColor="text1"/>
                 <w:sz w:val="28"/>
                 <w:szCs w:val="28"/>
-                <w:lang w:val="en-US"/>
-              </w:rPr>
-              <w:t>0</w:t>
+              </w:rPr>
+              <w:t>8</w:t>
+            </w:r>
+          </w:p>
+          <w:p>
+            <w:pPr>
+              <w:spacing w:line="360" w:lineRule="auto"/>
+              <w:rPr>
+                <w:sz w:val="28"/>
+                <w:szCs w:val="28"/>
+              </w:rPr>
+            </w:pPr>
+            <w:r>
+              <w:rPr>
+                <w:sz w:val="28"/>
+                <w:szCs w:val="28"/>
+              </w:rPr>
+              <w:t xml:space="preserve">    8</w:t>
+            </w:r>
+          </w:p>
+          <w:p>
+            <w:pPr>
+              <w:spacing w:line="360" w:lineRule="auto"/>
+              <w:rPr>
+                <w:sz w:val="28"/>
+                <w:szCs w:val="28"/>
+              </w:rPr>
+            </w:pPr>
+            <w:r>
+              <w:rPr>
+                <w:sz w:val="28"/>
+                <w:szCs w:val="28"/>
+              </w:rPr>
+              <w:t xml:space="preserve">    9</w:t>
+            </w:r>
+          </w:p>
+          <w:p>
+            <w:pPr>
+              <w:spacing w:line="360" w:lineRule="auto"/>
+              <w:rPr>
+                <w:sz w:val="28"/>
+                <w:szCs w:val="28"/>
+              </w:rPr>
+            </w:pPr>
+            <w:r>
+              <w:rPr>
+                <w:sz w:val="28"/>
+                <w:szCs w:val="28"/>
+              </w:rPr>
+              <w:t xml:space="preserve">  </w:t>
+            </w:r>
+            <w:r>
+              <w:rPr>
+                <w:sz w:val="28"/>
+                <w:szCs w:val="28"/>
+              </w:rPr>
+              <w:t xml:space="preserve">  9</w:t>
             </w:r>
           </w:p>
         </w:tc>
@@ -2333,83 +2521,6 @@
                 <w:sz w:val="28"/>
                 <w:szCs w:val="28"/>
               </w:rPr>
-              <w:t>2.2.</w:t>
-            </w:r>
-          </w:p>
-        </w:tc>
-        <w:tc>
-          <w:tcPr>
-            <w:tcW w:w="7934" w:type="dxa"/>
-          </w:tcPr>
-          <w:p>
-            <w:pPr>
-              <w:spacing w:line="360" w:lineRule="auto"/>
-              <w:rPr>
-                <w:bCs/>
-                <w:color w:val="000000" w:themeColor="text1"/>
-                <w:sz w:val="28"/>
-                <w:szCs w:val="28"/>
-              </w:rPr>
-            </w:pPr>
-            <w:r>
-              <w:rPr>
-                <w:bCs/>
-                <w:color w:val="000000" w:themeColor="text1"/>
-                <w:sz w:val="28"/>
-                <w:szCs w:val="28"/>
-              </w:rPr>
-              <w:t>Реализуемые функции</w:t>
-            </w:r>
-          </w:p>
-        </w:tc>
-        <w:tc>
-          <w:tcPr>
-            <w:tcW w:w="891" w:type="dxa"/>
-          </w:tcPr>
-          <w:p>
-            <w:pPr>
-              <w:spacing w:line="360" w:lineRule="auto"/>
-              <w:jc w:val="center"/>
-              <w:rPr>
-                <w:bCs/>
-                <w:color w:val="000000" w:themeColor="text1"/>
-                <w:sz w:val="28"/>
-                <w:szCs w:val="28"/>
-                <w:lang w:val="en-US"/>
-              </w:rPr>
-            </w:pPr>
-            <w:r>
-              <w:rPr>
-                <w:bCs/>
-                <w:color w:val="000000" w:themeColor="text1"/>
-                <w:sz w:val="28"/>
-                <w:szCs w:val="28"/>
-              </w:rPr>
-              <w:t>0</w:t>
-            </w:r>
-          </w:p>
-        </w:tc>
-      </w:tr>
-      <w:tr>
-        <w:tc>
-          <w:tcPr>
-            <w:tcW w:w="813" w:type="dxa"/>
-          </w:tcPr>
-          <w:p>
-            <w:pPr>
-              <w:spacing w:line="360" w:lineRule="auto"/>
-              <w:rPr>
-                <w:bCs/>
-                <w:sz w:val="28"/>
-                <w:szCs w:val="28"/>
-              </w:rPr>
-            </w:pPr>
-            <w:r>
-              <w:rPr>
-                <w:bCs/>
-                <w:sz w:val="28"/>
-                <w:szCs w:val="28"/>
-              </w:rPr>
               <w:t>3.</w:t>
             </w:r>
           </w:p>
@@ -2446,7 +2557,6 @@
           <w:p>
             <w:pPr>
               <w:spacing w:line="360" w:lineRule="auto"/>
-              <w:jc w:val="center"/>
               <w:rPr>
                 <w:bCs/>
                 <w:color w:val="000000" w:themeColor="text1"/>
@@ -2460,9 +2570,8 @@
                 <w:color w:val="000000" w:themeColor="text1"/>
                 <w:sz w:val="28"/>
                 <w:szCs w:val="28"/>
-                <w:lang w:val="en-US"/>
-              </w:rPr>
-              <w:t>0</w:t>
+              </w:rPr>
+              <w:t xml:space="preserve">   11</w:t>
             </w:r>
           </w:p>
         </w:tc>
@@ -3372,7 +3481,6 @@
           <w:color w:val="000000" w:themeColor="text1"/>
           <w:sz w:val="28"/>
           <w:szCs w:val="28"/>
-          <w:lang w:val="en-US"/>
         </w:rPr>
       </w:pPr>
     </w:p>
@@ -3394,10 +3502,9 @@
           <w:color w:val="000000" w:themeColor="text1"/>
           <w:sz w:val="28"/>
           <w:szCs w:val="28"/>
-          <w:lang w:val="en-US"/>
         </w:rPr>
         <w:lastRenderedPageBreak/>
-        <w:t xml:space="preserve">1. </w:t>
+        <w:t>1.</w:t>
       </w:r>
       <w:r>
         <w:rPr>
@@ -3406,7 +3513,7 @@
           <w:sz w:val="28"/>
           <w:szCs w:val="28"/>
         </w:rPr>
-        <w:t>Задание</w:t>
+        <w:t>1.</w:t>
       </w:r>
       <w:r>
         <w:rPr>
@@ -3414,7 +3521,24 @@
           <w:color w:val="000000" w:themeColor="text1"/>
           <w:sz w:val="28"/>
           <w:szCs w:val="28"/>
-          <w:lang w:val="en-US"/>
+        </w:rPr>
+        <w:t xml:space="preserve"> </w:t>
+      </w:r>
+      <w:r>
+        <w:rPr>
+          <w:b/>
+          <w:color w:val="000000" w:themeColor="text1"/>
+          <w:sz w:val="28"/>
+          <w:szCs w:val="28"/>
+        </w:rPr>
+        <w:t>Задание</w:t>
+      </w:r>
+      <w:r>
+        <w:rPr>
+          <w:b/>
+          <w:color w:val="000000" w:themeColor="text1"/>
+          <w:sz w:val="28"/>
+          <w:szCs w:val="28"/>
         </w:rPr>
         <w:t xml:space="preserve"> </w:t>
       </w:r>
@@ -4023,6 +4147,15 @@
           <w:szCs w:val="28"/>
         </w:rPr>
         <w:lastRenderedPageBreak/>
+        <w:t>1.</w:t>
+      </w:r>
+      <w:r>
+        <w:rPr>
+          <w:b/>
+          <w:color w:val="000000" w:themeColor="text1"/>
+          <w:sz w:val="28"/>
+          <w:szCs w:val="28"/>
+        </w:rPr>
         <w:t>2. Цели и задачи работы</w:t>
       </w:r>
     </w:p>
@@ -4140,15 +4273,7 @@
           <w:sz w:val="28"/>
           <w:szCs w:val="28"/>
         </w:rPr>
-        <w:t>Р</w:t>
-      </w:r>
-      <w:r>
-        <w:rPr>
-          <w:color w:val="000000"/>
-          <w:sz w:val="28"/>
-          <w:szCs w:val="28"/>
-        </w:rPr>
-        <w:t xml:space="preserve">еализовать корректное считывание и хранение </w:t>
+        <w:t xml:space="preserve">Реализовать корректное считывание и хранение </w:t>
       </w:r>
       <w:r>
         <w:rPr>
@@ -4335,7 +4460,11 @@
     </w:p>
     <w:p>
       <w:pPr>
+        <w:tabs>
+          <w:tab w:val="left" w:pos="1557"/>
+        </w:tabs>
         <w:spacing w:line="360" w:lineRule="auto"/>
+        <w:jc w:val="center"/>
         <w:rPr>
           <w:b/>
           <w:caps/>
@@ -4346,11 +4475,3916 @@
       <w:r>
         <w:rPr>
           <w:b/>
+          <w:sz w:val="28"/>
+          <w:szCs w:val="28"/>
+        </w:rPr>
+        <w:lastRenderedPageBreak/>
+        <w:t xml:space="preserve">2. </w:t>
+      </w:r>
+      <w:r>
+        <w:rPr>
+          <w:b/>
+          <w:sz w:val="28"/>
+          <w:szCs w:val="28"/>
+        </w:rPr>
+        <w:t>ХОД РАБОТЫ</w:t>
+      </w:r>
+    </w:p>
+    <w:p>
+      <w:pPr>
+        <w:pStyle w:val="a"/>
+        <w:numPr>
+          <w:ilvl w:val="0"/>
+          <w:numId w:val="0"/>
+        </w:numPr>
+        <w:spacing w:before="0" w:beforeAutospacing="0" w:after="0" w:afterAutospacing="0" w:line="360" w:lineRule="auto"/>
+        <w:ind w:firstLine="720"/>
+        <w:textAlignment w:val="baseline"/>
+        <w:rPr>
+          <w:b/>
+          <w:color w:val="000000"/>
+          <w:sz w:val="28"/>
+          <w:szCs w:val="28"/>
+        </w:rPr>
+      </w:pPr>
+      <w:r>
+        <w:rPr>
+          <w:b/>
+          <w:color w:val="000000"/>
+          <w:sz w:val="28"/>
+          <w:szCs w:val="28"/>
+        </w:rPr>
+        <w:t>2.1. Выполнение</w:t>
+      </w:r>
+    </w:p>
+    <w:p>
+      <w:pPr>
+        <w:pStyle w:val="a"/>
+        <w:numPr>
+          <w:ilvl w:val="0"/>
+          <w:numId w:val="0"/>
+        </w:numPr>
+        <w:spacing w:before="0" w:beforeAutospacing="0" w:after="0" w:afterAutospacing="0" w:line="360" w:lineRule="auto"/>
+        <w:ind w:firstLine="720"/>
+        <w:textAlignment w:val="baseline"/>
+        <w:rPr>
+          <w:color w:val="000000"/>
+          <w:sz w:val="28"/>
+          <w:szCs w:val="28"/>
+        </w:rPr>
+      </w:pPr>
+      <w:r>
+        <w:rPr>
+          <w:color w:val="000000"/>
+          <w:sz w:val="28"/>
+          <w:szCs w:val="28"/>
+        </w:rPr>
+        <w:t xml:space="preserve">Для корректной работы программы подключаем следующие библиотеки: </w:t>
+      </w:r>
+    </w:p>
+    <w:p>
+      <w:pPr>
+        <w:pStyle w:val="a"/>
+        <w:numPr>
+          <w:ilvl w:val="0"/>
+          <w:numId w:val="18"/>
+        </w:numPr>
+        <w:spacing w:before="0" w:beforeAutospacing="0" w:after="0" w:afterAutospacing="0" w:line="360" w:lineRule="auto"/>
+        <w:textAlignment w:val="baseline"/>
+        <w:rPr>
+          <w:color w:val="000000"/>
+          <w:sz w:val="28"/>
+          <w:szCs w:val="28"/>
+        </w:rPr>
+      </w:pPr>
+      <w:r>
+        <w:rPr>
+          <w:i/>
+          <w:color w:val="000000"/>
+          <w:sz w:val="28"/>
+          <w:szCs w:val="28"/>
+        </w:rPr>
+        <w:t>&lt;</w:t>
+      </w:r>
+      <w:proofErr w:type="spellStart"/>
+      <w:r>
+        <w:rPr>
+          <w:i/>
+          <w:color w:val="000000"/>
+          <w:sz w:val="28"/>
+          <w:szCs w:val="28"/>
+          <w:lang w:val="en-US"/>
+        </w:rPr>
+        <w:t>getopt</w:t>
+      </w:r>
+      <w:proofErr w:type="spellEnd"/>
+      <w:r>
+        <w:rPr>
+          <w:i/>
+          <w:color w:val="000000"/>
+          <w:sz w:val="28"/>
+          <w:szCs w:val="28"/>
+        </w:rPr>
+        <w:t>.</w:t>
+      </w:r>
+      <w:r>
+        <w:rPr>
+          <w:i/>
+          <w:color w:val="000000"/>
+          <w:sz w:val="28"/>
+          <w:szCs w:val="28"/>
+          <w:lang w:val="en-US"/>
+        </w:rPr>
+        <w:t>h</w:t>
+      </w:r>
+      <w:r>
+        <w:rPr>
+          <w:i/>
+          <w:color w:val="000000"/>
+          <w:sz w:val="28"/>
+          <w:szCs w:val="28"/>
+        </w:rPr>
+        <w:t>&gt;</w:t>
+      </w:r>
+      <w:r>
+        <w:rPr>
+          <w:color w:val="000000"/>
+          <w:sz w:val="28"/>
+          <w:szCs w:val="28"/>
+        </w:rPr>
+        <w:t xml:space="preserve"> - </w:t>
+      </w:r>
+      <w:r>
+        <w:rPr>
+          <w:color w:val="000000"/>
+          <w:sz w:val="28"/>
+          <w:szCs w:val="28"/>
+        </w:rPr>
+        <w:t>обеспечивает</w:t>
+      </w:r>
+      <w:r>
+        <w:rPr>
+          <w:color w:val="000000"/>
+          <w:sz w:val="28"/>
+          <w:szCs w:val="28"/>
+        </w:rPr>
+        <w:t xml:space="preserve"> </w:t>
+      </w:r>
+      <w:r>
+        <w:rPr>
+          <w:color w:val="000000"/>
+          <w:sz w:val="28"/>
+          <w:szCs w:val="28"/>
+          <w:lang w:val="en-US"/>
+        </w:rPr>
+        <w:t>command</w:t>
+      </w:r>
+      <w:r>
+        <w:rPr>
+          <w:color w:val="000000"/>
+          <w:sz w:val="28"/>
+          <w:szCs w:val="28"/>
+        </w:rPr>
+        <w:t xml:space="preserve"> </w:t>
+      </w:r>
+      <w:r>
+        <w:rPr>
+          <w:color w:val="000000"/>
+          <w:sz w:val="28"/>
+          <w:szCs w:val="28"/>
+          <w:lang w:val="en-US"/>
+        </w:rPr>
+        <w:t>line</w:t>
+      </w:r>
+      <w:r>
+        <w:rPr>
+          <w:color w:val="000000"/>
+          <w:sz w:val="28"/>
+          <w:szCs w:val="28"/>
+        </w:rPr>
+        <w:t xml:space="preserve"> </w:t>
+      </w:r>
+      <w:r>
+        <w:rPr>
+          <w:color w:val="000000"/>
+          <w:sz w:val="28"/>
+          <w:szCs w:val="28"/>
+          <w:lang w:val="en-US"/>
+        </w:rPr>
+        <w:t>interface</w:t>
+      </w:r>
+      <w:r>
+        <w:rPr>
+          <w:color w:val="000000"/>
+          <w:sz w:val="28"/>
+          <w:szCs w:val="28"/>
+        </w:rPr>
+        <w:t xml:space="preserve">, </w:t>
+      </w:r>
+      <w:r>
+        <w:rPr>
+          <w:color w:val="000000"/>
+          <w:sz w:val="28"/>
+          <w:szCs w:val="28"/>
+        </w:rPr>
+        <w:t>удобный</w:t>
+      </w:r>
+      <w:r>
+        <w:rPr>
+          <w:color w:val="000000"/>
+          <w:sz w:val="28"/>
+          <w:szCs w:val="28"/>
+        </w:rPr>
+        <w:t xml:space="preserve"> </w:t>
+      </w:r>
+      <w:r>
+        <w:rPr>
+          <w:color w:val="000000"/>
+          <w:sz w:val="28"/>
+          <w:szCs w:val="28"/>
+        </w:rPr>
+        <w:t>для</w:t>
+      </w:r>
+      <w:r>
+        <w:rPr>
+          <w:color w:val="000000"/>
+          <w:sz w:val="28"/>
+          <w:szCs w:val="28"/>
+        </w:rPr>
+        <w:t xml:space="preserve"> </w:t>
+      </w:r>
+      <w:r>
+        <w:rPr>
+          <w:color w:val="000000"/>
+          <w:sz w:val="28"/>
+          <w:szCs w:val="28"/>
+        </w:rPr>
+        <w:t>пользователя</w:t>
+      </w:r>
+      <w:r>
+        <w:rPr>
+          <w:color w:val="000000"/>
+          <w:sz w:val="28"/>
+          <w:szCs w:val="28"/>
+        </w:rPr>
+        <w:t xml:space="preserve">. Функции </w:t>
+      </w:r>
+      <w:proofErr w:type="spellStart"/>
+      <w:r>
+        <w:rPr>
+          <w:i/>
+          <w:color w:val="000000"/>
+          <w:sz w:val="28"/>
+          <w:szCs w:val="28"/>
+        </w:rPr>
+        <w:t>getopt</w:t>
+      </w:r>
+      <w:proofErr w:type="spellEnd"/>
+      <w:r>
+        <w:rPr>
+          <w:color w:val="000000"/>
+          <w:sz w:val="28"/>
+          <w:szCs w:val="28"/>
+        </w:rPr>
+        <w:t xml:space="preserve"> и </w:t>
+      </w:r>
+      <w:proofErr w:type="spellStart"/>
+      <w:r>
+        <w:rPr>
+          <w:i/>
+          <w:color w:val="000000"/>
+          <w:sz w:val="28"/>
+          <w:szCs w:val="28"/>
+        </w:rPr>
+        <w:t>getopts_long</w:t>
+      </w:r>
+      <w:proofErr w:type="spellEnd"/>
+      <w:r>
+        <w:rPr>
+          <w:color w:val="000000"/>
+          <w:sz w:val="28"/>
+          <w:szCs w:val="28"/>
+        </w:rPr>
+        <w:t xml:space="preserve"> автоматизируют часть рутинной работы, связанной с анализом типичных параметров командной строки;</w:t>
+      </w:r>
+    </w:p>
+    <w:p>
+      <w:pPr>
+        <w:pStyle w:val="a"/>
+        <w:numPr>
+          <w:ilvl w:val="0"/>
+          <w:numId w:val="18"/>
+        </w:numPr>
+        <w:spacing w:before="0" w:beforeAutospacing="0" w:after="0" w:afterAutospacing="0" w:line="360" w:lineRule="auto"/>
+        <w:textAlignment w:val="baseline"/>
+        <w:rPr>
+          <w:color w:val="000000"/>
+          <w:sz w:val="28"/>
+          <w:szCs w:val="28"/>
+        </w:rPr>
+      </w:pPr>
+      <w:r>
+        <w:rPr>
+          <w:i/>
+          <w:color w:val="000000"/>
+          <w:sz w:val="28"/>
+          <w:szCs w:val="28"/>
+        </w:rPr>
+        <w:t>&lt;</w:t>
+      </w:r>
+      <w:proofErr w:type="spellStart"/>
+      <w:r>
+        <w:rPr>
+          <w:i/>
+          <w:color w:val="000000"/>
+          <w:sz w:val="28"/>
+          <w:szCs w:val="28"/>
+          <w:lang w:val="en-US"/>
+        </w:rPr>
+        <w:t>stdio</w:t>
+      </w:r>
+      <w:proofErr w:type="spellEnd"/>
+      <w:r>
+        <w:rPr>
+          <w:i/>
+          <w:color w:val="000000"/>
+          <w:sz w:val="28"/>
+          <w:szCs w:val="28"/>
+        </w:rPr>
+        <w:t>.</w:t>
+      </w:r>
+      <w:r>
+        <w:rPr>
+          <w:i/>
+          <w:color w:val="000000"/>
+          <w:sz w:val="28"/>
+          <w:szCs w:val="28"/>
+          <w:lang w:val="en-US"/>
+        </w:rPr>
+        <w:t>h</w:t>
+      </w:r>
+      <w:r>
+        <w:rPr>
+          <w:i/>
+          <w:color w:val="000000"/>
+          <w:sz w:val="28"/>
+          <w:szCs w:val="28"/>
+        </w:rPr>
+        <w:t>&gt;</w:t>
+      </w:r>
+      <w:r>
+        <w:rPr>
+          <w:color w:val="000000"/>
+          <w:sz w:val="28"/>
+          <w:szCs w:val="28"/>
+        </w:rPr>
+        <w:t xml:space="preserve"> -</w:t>
+      </w:r>
+      <w:r>
+        <w:rPr>
+          <w:color w:val="000000"/>
+          <w:sz w:val="28"/>
+          <w:szCs w:val="28"/>
+        </w:rPr>
+        <w:t xml:space="preserve"> заголовочный файл, который обеспечивает считывание данных, введённых пользователем, и работу с самим </w:t>
+      </w:r>
+      <w:r>
+        <w:rPr>
+          <w:color w:val="000000"/>
+          <w:sz w:val="28"/>
+          <w:szCs w:val="28"/>
+          <w:lang w:val="en-US"/>
+        </w:rPr>
+        <w:t>bmp</w:t>
+      </w:r>
+      <w:r>
+        <w:rPr>
+          <w:color w:val="000000"/>
+          <w:sz w:val="28"/>
+          <w:szCs w:val="28"/>
+        </w:rPr>
+        <w:t>-файлом (используемые функции</w:t>
+      </w:r>
+      <w:r>
+        <w:rPr>
+          <w:i/>
+          <w:color w:val="000000"/>
+          <w:sz w:val="28"/>
+          <w:szCs w:val="28"/>
+        </w:rPr>
+        <w:t xml:space="preserve">: </w:t>
+      </w:r>
+      <w:proofErr w:type="spellStart"/>
+      <w:proofErr w:type="gramStart"/>
+      <w:r>
+        <w:rPr>
+          <w:i/>
+          <w:color w:val="000000"/>
+          <w:sz w:val="28"/>
+          <w:szCs w:val="28"/>
+          <w:lang w:val="en-US"/>
+        </w:rPr>
+        <w:t>fopen</w:t>
+      </w:r>
+      <w:proofErr w:type="spellEnd"/>
+      <w:r>
+        <w:rPr>
+          <w:i/>
+          <w:color w:val="000000"/>
+          <w:sz w:val="28"/>
+          <w:szCs w:val="28"/>
+        </w:rPr>
+        <w:t>(</w:t>
+      </w:r>
+      <w:proofErr w:type="gramEnd"/>
+      <w:r>
+        <w:rPr>
+          <w:i/>
+          <w:color w:val="000000"/>
+          <w:sz w:val="28"/>
+          <w:szCs w:val="28"/>
+        </w:rPr>
+        <w:t xml:space="preserve">), </w:t>
+      </w:r>
+      <w:proofErr w:type="spellStart"/>
+      <w:r>
+        <w:rPr>
+          <w:i/>
+          <w:color w:val="000000"/>
+          <w:sz w:val="28"/>
+          <w:szCs w:val="28"/>
+          <w:lang w:val="en-US"/>
+        </w:rPr>
+        <w:t>fclose</w:t>
+      </w:r>
+      <w:proofErr w:type="spellEnd"/>
+      <w:r>
+        <w:rPr>
+          <w:i/>
+          <w:color w:val="000000"/>
+          <w:sz w:val="28"/>
+          <w:szCs w:val="28"/>
+        </w:rPr>
+        <w:t xml:space="preserve">(), </w:t>
+      </w:r>
+      <w:proofErr w:type="spellStart"/>
+      <w:r>
+        <w:rPr>
+          <w:i/>
+          <w:color w:val="000000"/>
+          <w:sz w:val="28"/>
+          <w:szCs w:val="28"/>
+          <w:lang w:val="en-US"/>
+        </w:rPr>
+        <w:t>fread</w:t>
+      </w:r>
+      <w:proofErr w:type="spellEnd"/>
+      <w:r>
+        <w:rPr>
+          <w:i/>
+          <w:color w:val="000000"/>
+          <w:sz w:val="28"/>
+          <w:szCs w:val="28"/>
+        </w:rPr>
+        <w:t xml:space="preserve">(), </w:t>
+      </w:r>
+      <w:proofErr w:type="spellStart"/>
+      <w:r>
+        <w:rPr>
+          <w:i/>
+          <w:color w:val="000000"/>
+          <w:sz w:val="28"/>
+          <w:szCs w:val="28"/>
+          <w:lang w:val="en-US"/>
+        </w:rPr>
+        <w:t>fwrite</w:t>
+      </w:r>
+      <w:proofErr w:type="spellEnd"/>
+      <w:r>
+        <w:rPr>
+          <w:i/>
+          <w:color w:val="000000"/>
+          <w:sz w:val="28"/>
+          <w:szCs w:val="28"/>
+        </w:rPr>
+        <w:t xml:space="preserve">(), </w:t>
+      </w:r>
+      <w:r>
+        <w:rPr>
+          <w:i/>
+          <w:color w:val="000000"/>
+          <w:sz w:val="28"/>
+          <w:szCs w:val="28"/>
+          <w:lang w:val="en-US"/>
+        </w:rPr>
+        <w:t>puts</w:t>
+      </w:r>
+      <w:r>
+        <w:rPr>
+          <w:i/>
+          <w:color w:val="000000"/>
+          <w:sz w:val="28"/>
+          <w:szCs w:val="28"/>
+        </w:rPr>
+        <w:t xml:space="preserve">(), </w:t>
+      </w:r>
+      <w:proofErr w:type="spellStart"/>
+      <w:r>
+        <w:rPr>
+          <w:i/>
+          <w:color w:val="000000"/>
+          <w:sz w:val="28"/>
+          <w:szCs w:val="28"/>
+          <w:lang w:val="en-US"/>
+        </w:rPr>
+        <w:t>scanf</w:t>
+      </w:r>
+      <w:proofErr w:type="spellEnd"/>
+      <w:r>
+        <w:rPr>
+          <w:i/>
+          <w:color w:val="000000"/>
+          <w:sz w:val="28"/>
+          <w:szCs w:val="28"/>
+        </w:rPr>
+        <w:t xml:space="preserve">(), </w:t>
+      </w:r>
+      <w:proofErr w:type="spellStart"/>
+      <w:r>
+        <w:rPr>
+          <w:i/>
+          <w:color w:val="000000"/>
+          <w:sz w:val="28"/>
+          <w:szCs w:val="28"/>
+          <w:lang w:val="en-US"/>
+        </w:rPr>
+        <w:t>printf</w:t>
+      </w:r>
+      <w:proofErr w:type="spellEnd"/>
+      <w:r>
+        <w:rPr>
+          <w:i/>
+          <w:color w:val="000000"/>
+          <w:sz w:val="28"/>
+          <w:szCs w:val="28"/>
+        </w:rPr>
+        <w:t xml:space="preserve">(), </w:t>
+      </w:r>
+      <w:proofErr w:type="spellStart"/>
+      <w:r>
+        <w:rPr>
+          <w:i/>
+          <w:color w:val="000000"/>
+          <w:sz w:val="28"/>
+          <w:szCs w:val="28"/>
+          <w:lang w:val="en-US"/>
+        </w:rPr>
+        <w:t>sscanf</w:t>
+      </w:r>
+      <w:proofErr w:type="spellEnd"/>
+      <w:r>
+        <w:rPr>
+          <w:i/>
+          <w:color w:val="000000"/>
+          <w:sz w:val="28"/>
+          <w:szCs w:val="28"/>
+        </w:rPr>
+        <w:t>()</w:t>
+      </w:r>
+      <w:r>
+        <w:rPr>
+          <w:color w:val="000000"/>
+          <w:sz w:val="28"/>
+          <w:szCs w:val="28"/>
+        </w:rPr>
+        <w:t>);</w:t>
+      </w:r>
+    </w:p>
+    <w:p>
+      <w:pPr>
+        <w:pStyle w:val="a"/>
+        <w:numPr>
+          <w:ilvl w:val="0"/>
+          <w:numId w:val="18"/>
+        </w:numPr>
+        <w:spacing w:before="0" w:beforeAutospacing="0" w:after="0" w:afterAutospacing="0" w:line="360" w:lineRule="auto"/>
+        <w:textAlignment w:val="baseline"/>
+        <w:rPr>
+          <w:color w:val="000000"/>
+          <w:sz w:val="28"/>
+          <w:szCs w:val="28"/>
+        </w:rPr>
+      </w:pPr>
+      <w:r>
+        <w:rPr>
+          <w:i/>
+          <w:color w:val="000000"/>
+          <w:sz w:val="28"/>
+          <w:szCs w:val="28"/>
+        </w:rPr>
+        <w:t>&lt;</w:t>
+      </w:r>
+      <w:proofErr w:type="spellStart"/>
+      <w:r>
+        <w:rPr>
+          <w:i/>
+          <w:color w:val="000000"/>
+          <w:sz w:val="28"/>
+          <w:szCs w:val="28"/>
+          <w:lang w:val="en-US"/>
+        </w:rPr>
+        <w:t>stdlib</w:t>
+      </w:r>
+      <w:proofErr w:type="spellEnd"/>
+      <w:r>
+        <w:rPr>
+          <w:i/>
+          <w:color w:val="000000"/>
+          <w:sz w:val="28"/>
+          <w:szCs w:val="28"/>
+        </w:rPr>
+        <w:t>.</w:t>
+      </w:r>
+      <w:r>
+        <w:rPr>
+          <w:i/>
+          <w:color w:val="000000"/>
+          <w:sz w:val="28"/>
+          <w:szCs w:val="28"/>
+          <w:lang w:val="en-US"/>
+        </w:rPr>
+        <w:t>h</w:t>
+      </w:r>
+      <w:r>
+        <w:rPr>
+          <w:i/>
+          <w:color w:val="000000"/>
+          <w:sz w:val="28"/>
+          <w:szCs w:val="28"/>
+        </w:rPr>
+        <w:t>&gt;</w:t>
+      </w:r>
+      <w:r>
+        <w:rPr>
+          <w:color w:val="000000"/>
+          <w:sz w:val="28"/>
+          <w:szCs w:val="28"/>
+        </w:rPr>
+        <w:t xml:space="preserve"> - </w:t>
+      </w:r>
+      <w:r>
+        <w:rPr>
+          <w:color w:val="000000"/>
+          <w:sz w:val="28"/>
+          <w:szCs w:val="28"/>
+        </w:rPr>
+        <w:t xml:space="preserve">заголовочный файл, который содержит в себе функции выделения памяти (используемые функции: </w:t>
+      </w:r>
+      <w:proofErr w:type="gramStart"/>
+      <w:r>
+        <w:rPr>
+          <w:i/>
+          <w:color w:val="000000"/>
+          <w:sz w:val="28"/>
+          <w:szCs w:val="28"/>
+          <w:lang w:val="en-US"/>
+        </w:rPr>
+        <w:t>malloc</w:t>
+      </w:r>
+      <w:r>
+        <w:rPr>
+          <w:i/>
+          <w:color w:val="000000"/>
+          <w:sz w:val="28"/>
+          <w:szCs w:val="28"/>
+        </w:rPr>
+        <w:t>(</w:t>
+      </w:r>
+      <w:proofErr w:type="gramEnd"/>
+      <w:r>
+        <w:rPr>
+          <w:i/>
+          <w:color w:val="000000"/>
+          <w:sz w:val="28"/>
+          <w:szCs w:val="28"/>
+        </w:rPr>
+        <w:t xml:space="preserve">), </w:t>
+      </w:r>
+      <w:r>
+        <w:rPr>
+          <w:i/>
+          <w:color w:val="000000"/>
+          <w:sz w:val="28"/>
+          <w:szCs w:val="28"/>
+          <w:lang w:val="en-US"/>
+        </w:rPr>
+        <w:t>free</w:t>
+      </w:r>
+      <w:r>
+        <w:rPr>
+          <w:i/>
+          <w:color w:val="000000"/>
+          <w:sz w:val="28"/>
+          <w:szCs w:val="28"/>
+        </w:rPr>
+        <w:t>()</w:t>
+      </w:r>
+      <w:r>
+        <w:rPr>
+          <w:color w:val="000000"/>
+          <w:sz w:val="28"/>
+          <w:szCs w:val="28"/>
+        </w:rPr>
+        <w:t>);</w:t>
+      </w:r>
+    </w:p>
+    <w:p>
+      <w:pPr>
+        <w:pStyle w:val="a"/>
+        <w:numPr>
+          <w:ilvl w:val="0"/>
+          <w:numId w:val="18"/>
+        </w:numPr>
+        <w:spacing w:before="0" w:beforeAutospacing="0" w:after="0" w:afterAutospacing="0" w:line="360" w:lineRule="auto"/>
+        <w:textAlignment w:val="baseline"/>
+        <w:rPr>
+          <w:color w:val="000000"/>
+          <w:sz w:val="28"/>
+          <w:szCs w:val="28"/>
+        </w:rPr>
+      </w:pPr>
+      <w:r>
+        <w:rPr>
+          <w:i/>
+          <w:color w:val="000000"/>
+          <w:sz w:val="28"/>
+          <w:szCs w:val="28"/>
+        </w:rPr>
+        <w:t>&lt;</w:t>
+      </w:r>
+      <w:r>
+        <w:rPr>
+          <w:i/>
+          <w:color w:val="000000"/>
+          <w:sz w:val="28"/>
+          <w:szCs w:val="28"/>
+          <w:lang w:val="en-US"/>
+        </w:rPr>
+        <w:t>string</w:t>
+      </w:r>
+      <w:r>
+        <w:rPr>
+          <w:i/>
+          <w:color w:val="000000"/>
+          <w:sz w:val="28"/>
+          <w:szCs w:val="28"/>
+        </w:rPr>
+        <w:t>.</w:t>
+      </w:r>
+      <w:r>
+        <w:rPr>
+          <w:i/>
+          <w:color w:val="000000"/>
+          <w:sz w:val="28"/>
+          <w:szCs w:val="28"/>
+          <w:lang w:val="en-US"/>
+        </w:rPr>
+        <w:t>h</w:t>
+      </w:r>
+      <w:r>
+        <w:rPr>
+          <w:i/>
+          <w:color w:val="000000"/>
+          <w:sz w:val="28"/>
+          <w:szCs w:val="28"/>
+        </w:rPr>
+        <w:t>&gt;</w:t>
+      </w:r>
+      <w:r>
+        <w:rPr>
+          <w:color w:val="000000"/>
+          <w:sz w:val="28"/>
+          <w:szCs w:val="28"/>
+        </w:rPr>
+        <w:t xml:space="preserve"> - </w:t>
+      </w:r>
+      <w:r>
+        <w:rPr>
+          <w:color w:val="000000"/>
+          <w:sz w:val="28"/>
+          <w:szCs w:val="28"/>
+        </w:rPr>
+        <w:t xml:space="preserve">заголовочный файл для работы со строками (используемая функция – </w:t>
+      </w:r>
+      <w:proofErr w:type="spellStart"/>
+      <w:proofErr w:type="gramStart"/>
+      <w:r>
+        <w:rPr>
+          <w:i/>
+          <w:color w:val="000000"/>
+          <w:sz w:val="28"/>
+          <w:szCs w:val="28"/>
+          <w:lang w:val="en-US"/>
+        </w:rPr>
+        <w:t>strlen</w:t>
+      </w:r>
+      <w:proofErr w:type="spellEnd"/>
+      <w:r>
+        <w:rPr>
+          <w:i/>
+          <w:color w:val="000000"/>
+          <w:sz w:val="28"/>
+          <w:szCs w:val="28"/>
+        </w:rPr>
+        <w:t>(</w:t>
+      </w:r>
+      <w:proofErr w:type="gramEnd"/>
+      <w:r>
+        <w:rPr>
+          <w:i/>
+          <w:color w:val="000000"/>
+          <w:sz w:val="28"/>
+          <w:szCs w:val="28"/>
+        </w:rPr>
+        <w:t>)</w:t>
+      </w:r>
+      <w:r>
+        <w:rPr>
+          <w:color w:val="000000"/>
+          <w:sz w:val="28"/>
+          <w:szCs w:val="28"/>
+        </w:rPr>
+        <w:t>)</w:t>
+      </w:r>
+      <w:r>
+        <w:rPr>
+          <w:color w:val="000000"/>
+          <w:sz w:val="28"/>
+          <w:szCs w:val="28"/>
+        </w:rPr>
+        <w:t>;</w:t>
+      </w:r>
+    </w:p>
+    <w:p>
+      <w:pPr>
+        <w:pStyle w:val="a"/>
+        <w:numPr>
+          <w:ilvl w:val="0"/>
+          <w:numId w:val="18"/>
+        </w:numPr>
+        <w:spacing w:before="0" w:beforeAutospacing="0" w:after="0" w:afterAutospacing="0" w:line="360" w:lineRule="auto"/>
+        <w:textAlignment w:val="baseline"/>
+        <w:rPr>
+          <w:color w:val="000000"/>
+          <w:sz w:val="28"/>
+          <w:szCs w:val="28"/>
+        </w:rPr>
+      </w:pPr>
+      <w:r>
+        <w:rPr>
+          <w:i/>
+          <w:color w:val="000000"/>
+          <w:sz w:val="28"/>
+          <w:szCs w:val="28"/>
+        </w:rPr>
+        <w:t>&lt;</w:t>
+      </w:r>
+      <w:r>
+        <w:rPr>
+          <w:i/>
+          <w:color w:val="000000"/>
+          <w:sz w:val="28"/>
+          <w:szCs w:val="28"/>
+          <w:lang w:val="en-US"/>
+        </w:rPr>
+        <w:t>math</w:t>
+      </w:r>
+      <w:r>
+        <w:rPr>
+          <w:i/>
+          <w:color w:val="000000"/>
+          <w:sz w:val="28"/>
+          <w:szCs w:val="28"/>
+        </w:rPr>
+        <w:t>.</w:t>
+      </w:r>
+      <w:r>
+        <w:rPr>
+          <w:i/>
+          <w:color w:val="000000"/>
+          <w:sz w:val="28"/>
+          <w:szCs w:val="28"/>
+          <w:lang w:val="en-US"/>
+        </w:rPr>
+        <w:t>h</w:t>
+      </w:r>
+      <w:r>
+        <w:rPr>
+          <w:i/>
+          <w:color w:val="000000"/>
+          <w:sz w:val="28"/>
+          <w:szCs w:val="28"/>
+        </w:rPr>
+        <w:t>&gt;</w:t>
+      </w:r>
+      <w:r>
+        <w:rPr>
+          <w:color w:val="000000"/>
+          <w:sz w:val="28"/>
+          <w:szCs w:val="28"/>
+        </w:rPr>
+        <w:t xml:space="preserve"> - </w:t>
+      </w:r>
+      <w:r>
+        <w:rPr>
+          <w:color w:val="000000"/>
+          <w:sz w:val="28"/>
+          <w:szCs w:val="28"/>
+        </w:rPr>
+        <w:t xml:space="preserve">заголовочный файл, который используется для выполнения простых математических операций (используемая функция – </w:t>
+      </w:r>
+      <w:proofErr w:type="gramStart"/>
+      <w:r>
+        <w:rPr>
+          <w:i/>
+          <w:color w:val="000000"/>
+          <w:sz w:val="28"/>
+          <w:szCs w:val="28"/>
+          <w:lang w:val="en-US"/>
+        </w:rPr>
+        <w:t>fabs</w:t>
+      </w:r>
+      <w:r>
+        <w:rPr>
+          <w:i/>
+          <w:color w:val="000000"/>
+          <w:sz w:val="28"/>
+          <w:szCs w:val="28"/>
+        </w:rPr>
+        <w:t>(</w:t>
+      </w:r>
+      <w:proofErr w:type="gramEnd"/>
+      <w:r>
+        <w:rPr>
+          <w:i/>
+          <w:color w:val="000000"/>
+          <w:sz w:val="28"/>
+          <w:szCs w:val="28"/>
+        </w:rPr>
+        <w:t>)</w:t>
+      </w:r>
+      <w:r>
+        <w:rPr>
+          <w:color w:val="000000"/>
+          <w:sz w:val="28"/>
+          <w:szCs w:val="28"/>
+        </w:rPr>
+        <w:t>).</w:t>
+      </w:r>
+    </w:p>
+    <w:p>
+      <w:pPr>
+        <w:pStyle w:val="a"/>
+        <w:numPr>
+          <w:ilvl w:val="0"/>
+          <w:numId w:val="0"/>
+        </w:numPr>
+        <w:spacing w:before="0" w:beforeAutospacing="0" w:after="0" w:afterAutospacing="0" w:line="360" w:lineRule="auto"/>
+        <w:ind w:left="720"/>
+        <w:textAlignment w:val="baseline"/>
+        <w:rPr>
+          <w:color w:val="000000"/>
+          <w:sz w:val="28"/>
+          <w:szCs w:val="28"/>
+        </w:rPr>
+      </w:pPr>
+    </w:p>
+    <w:p>
+      <w:pPr>
+        <w:pStyle w:val="a"/>
+        <w:numPr>
+          <w:ilvl w:val="0"/>
+          <w:numId w:val="0"/>
+        </w:numPr>
+        <w:spacing w:before="0" w:beforeAutospacing="0" w:after="0" w:afterAutospacing="0" w:line="360" w:lineRule="auto"/>
+        <w:ind w:left="720"/>
+        <w:textAlignment w:val="baseline"/>
+        <w:rPr>
+          <w:b/>
+          <w:color w:val="000000"/>
+          <w:sz w:val="28"/>
+          <w:szCs w:val="28"/>
+        </w:rPr>
+      </w:pPr>
+      <w:r>
+        <w:rPr>
+          <w:b/>
+          <w:color w:val="000000"/>
+          <w:sz w:val="28"/>
+          <w:szCs w:val="28"/>
+        </w:rPr>
+        <w:t>2.2. Структуры</w:t>
+      </w:r>
+    </w:p>
+    <w:p>
+      <w:pPr>
+        <w:pStyle w:val="a"/>
+        <w:numPr>
+          <w:ilvl w:val="0"/>
+          <w:numId w:val="0"/>
+        </w:numPr>
+        <w:spacing w:before="0" w:beforeAutospacing="0" w:after="0" w:afterAutospacing="0" w:line="360" w:lineRule="auto"/>
+        <w:ind w:firstLine="720"/>
+        <w:textAlignment w:val="baseline"/>
+        <w:rPr>
+          <w:i/>
+          <w:color w:val="000000"/>
+          <w:sz w:val="28"/>
+          <w:szCs w:val="28"/>
+        </w:rPr>
+      </w:pPr>
+      <w:r>
+        <w:rPr>
+          <w:color w:val="000000"/>
+          <w:sz w:val="28"/>
+          <w:szCs w:val="28"/>
+        </w:rPr>
+        <w:t xml:space="preserve">Все структуры оборачиваем в </w:t>
+      </w:r>
+      <w:r>
+        <w:rPr>
+          <w:i/>
+          <w:color w:val="000000"/>
+          <w:sz w:val="28"/>
+          <w:szCs w:val="28"/>
+        </w:rPr>
+        <w:t>#</w:t>
+      </w:r>
+      <w:r>
+        <w:rPr>
+          <w:i/>
+          <w:color w:val="000000"/>
+          <w:sz w:val="28"/>
+          <w:szCs w:val="28"/>
+          <w:lang w:val="en-US"/>
+        </w:rPr>
+        <w:t>pragma</w:t>
+      </w:r>
+      <w:r>
+        <w:rPr>
+          <w:i/>
+          <w:color w:val="000000"/>
+          <w:sz w:val="28"/>
+          <w:szCs w:val="28"/>
+        </w:rPr>
+        <w:t xml:space="preserve"> </w:t>
+      </w:r>
+      <w:proofErr w:type="gramStart"/>
+      <w:r>
+        <w:rPr>
+          <w:i/>
+          <w:color w:val="000000"/>
+          <w:sz w:val="28"/>
+          <w:szCs w:val="28"/>
+          <w:lang w:val="en-US"/>
+        </w:rPr>
+        <w:t>pack</w:t>
+      </w:r>
+      <w:r>
+        <w:rPr>
+          <w:i/>
+          <w:color w:val="000000"/>
+          <w:sz w:val="28"/>
+          <w:szCs w:val="28"/>
+        </w:rPr>
+        <w:t>(</w:t>
+      </w:r>
+      <w:proofErr w:type="gramEnd"/>
+      <w:r>
+        <w:rPr>
+          <w:i/>
+          <w:color w:val="000000"/>
+          <w:sz w:val="28"/>
+          <w:szCs w:val="28"/>
+          <w:lang w:val="en-US"/>
+        </w:rPr>
+        <w:t>push</w:t>
+      </w:r>
+      <w:r>
+        <w:rPr>
+          <w:i/>
+          <w:color w:val="000000"/>
+          <w:sz w:val="28"/>
+          <w:szCs w:val="28"/>
+        </w:rPr>
+        <w:t>, 1)</w:t>
+      </w:r>
+      <w:r>
+        <w:rPr>
+          <w:color w:val="000000"/>
+          <w:sz w:val="28"/>
+          <w:szCs w:val="28"/>
+        </w:rPr>
+        <w:t xml:space="preserve"> </w:t>
+      </w:r>
+      <w:r>
+        <w:rPr>
+          <w:color w:val="000000"/>
+          <w:sz w:val="28"/>
+          <w:szCs w:val="28"/>
+        </w:rPr>
+        <w:t xml:space="preserve">и </w:t>
+      </w:r>
+      <w:r>
+        <w:rPr>
+          <w:i/>
+          <w:color w:val="000000"/>
+          <w:sz w:val="28"/>
+          <w:szCs w:val="28"/>
+        </w:rPr>
+        <w:t>#</w:t>
+      </w:r>
+      <w:r>
+        <w:rPr>
+          <w:i/>
+          <w:color w:val="000000"/>
+          <w:sz w:val="28"/>
+          <w:szCs w:val="28"/>
+          <w:lang w:val="en-US"/>
+        </w:rPr>
+        <w:t>pragma</w:t>
+      </w:r>
+      <w:r>
+        <w:rPr>
+          <w:i/>
+          <w:color w:val="000000"/>
+          <w:sz w:val="28"/>
+          <w:szCs w:val="28"/>
+        </w:rPr>
+        <w:t xml:space="preserve"> </w:t>
+      </w:r>
+      <w:r>
+        <w:rPr>
+          <w:i/>
+          <w:color w:val="000000"/>
+          <w:sz w:val="28"/>
+          <w:szCs w:val="28"/>
+          <w:lang w:val="en-US"/>
+        </w:rPr>
+        <w:t>pack</w:t>
+      </w:r>
+      <w:r>
+        <w:rPr>
+          <w:i/>
+          <w:color w:val="000000"/>
+          <w:sz w:val="28"/>
+          <w:szCs w:val="28"/>
+        </w:rPr>
+        <w:t>(</w:t>
+      </w:r>
+      <w:r>
+        <w:rPr>
+          <w:i/>
+          <w:color w:val="000000"/>
+          <w:sz w:val="28"/>
+          <w:szCs w:val="28"/>
+          <w:lang w:val="en-US"/>
+        </w:rPr>
+        <w:t>pop</w:t>
+      </w:r>
+      <w:r>
+        <w:rPr>
+          <w:i/>
+          <w:color w:val="000000"/>
+          <w:sz w:val="28"/>
+          <w:szCs w:val="28"/>
+        </w:rPr>
+        <w:t>).</w:t>
+      </w:r>
+    </w:p>
+    <w:p>
+      <w:pPr>
+        <w:pStyle w:val="a"/>
+        <w:numPr>
+          <w:ilvl w:val="0"/>
+          <w:numId w:val="0"/>
+        </w:numPr>
+        <w:spacing w:before="0" w:beforeAutospacing="0" w:after="0" w:afterAutospacing="0" w:line="360" w:lineRule="auto"/>
+        <w:ind w:firstLine="720"/>
+        <w:textAlignment w:val="baseline"/>
+        <w:rPr>
+          <w:color w:val="000000"/>
+          <w:sz w:val="28"/>
+          <w:szCs w:val="28"/>
+        </w:rPr>
+      </w:pPr>
+      <w:r>
+        <w:rPr>
+          <w:color w:val="000000"/>
+          <w:sz w:val="28"/>
+          <w:szCs w:val="28"/>
+        </w:rPr>
+        <w:t>Первое устанавливает размер выравнивания в 1 байт, второе возвращает предыдущую настройку. Без этого размер структур будет меняться в зависимости от компилятора.</w:t>
+      </w:r>
+    </w:p>
+    <w:p>
+      <w:pPr>
+        <w:pStyle w:val="a"/>
+        <w:numPr>
+          <w:ilvl w:val="0"/>
+          <w:numId w:val="0"/>
+        </w:numPr>
+        <w:spacing w:before="0" w:beforeAutospacing="0" w:after="0" w:afterAutospacing="0" w:line="360" w:lineRule="auto"/>
+        <w:ind w:firstLine="720"/>
+        <w:textAlignment w:val="baseline"/>
+        <w:rPr>
+          <w:color w:val="000000"/>
+          <w:sz w:val="28"/>
+          <w:szCs w:val="28"/>
+        </w:rPr>
+      </w:pPr>
+      <w:r>
+        <w:rPr>
+          <w:color w:val="000000"/>
+          <w:sz w:val="28"/>
+          <w:szCs w:val="28"/>
+        </w:rPr>
+        <w:t xml:space="preserve">Далее создаём структуры </w:t>
+      </w:r>
+      <w:proofErr w:type="spellStart"/>
+      <w:r>
+        <w:rPr>
+          <w:i/>
+          <w:color w:val="000000"/>
+          <w:sz w:val="28"/>
+          <w:szCs w:val="28"/>
+          <w:lang w:val="en-US"/>
+        </w:rPr>
+        <w:t>BitmapFileHeader</w:t>
+      </w:r>
+      <w:proofErr w:type="spellEnd"/>
+      <w:r>
+        <w:rPr>
+          <w:i/>
+          <w:color w:val="000000"/>
+          <w:sz w:val="28"/>
+          <w:szCs w:val="28"/>
+        </w:rPr>
+        <w:t xml:space="preserve"> </w:t>
+      </w:r>
+      <w:r>
+        <w:rPr>
+          <w:color w:val="000000"/>
+          <w:sz w:val="28"/>
+          <w:szCs w:val="28"/>
+        </w:rPr>
+        <w:t xml:space="preserve">и </w:t>
+      </w:r>
+      <w:proofErr w:type="spellStart"/>
+      <w:r>
+        <w:rPr>
+          <w:i/>
+          <w:color w:val="000000"/>
+          <w:sz w:val="28"/>
+          <w:szCs w:val="28"/>
+          <w:lang w:val="en-US"/>
+        </w:rPr>
+        <w:t>BitmapInfoHeader</w:t>
+      </w:r>
+      <w:proofErr w:type="spellEnd"/>
+      <w:r>
+        <w:rPr>
+          <w:color w:val="000000"/>
+          <w:sz w:val="28"/>
+          <w:szCs w:val="28"/>
+        </w:rPr>
+        <w:t xml:space="preserve">, </w:t>
+      </w:r>
+      <w:r>
+        <w:rPr>
+          <w:color w:val="000000"/>
+          <w:sz w:val="28"/>
+          <w:szCs w:val="28"/>
+        </w:rPr>
+        <w:t>которые содержат в себе поля</w:t>
+      </w:r>
+      <w:r>
+        <w:rPr>
+          <w:color w:val="000000"/>
+          <w:sz w:val="28"/>
+          <w:szCs w:val="28"/>
+        </w:rPr>
+        <w:t xml:space="preserve">, соответствующие выбранной версии формата </w:t>
+      </w:r>
+      <w:r>
+        <w:rPr>
+          <w:i/>
+          <w:color w:val="000000"/>
+          <w:sz w:val="28"/>
+          <w:szCs w:val="28"/>
+          <w:lang w:val="en-US"/>
+        </w:rPr>
+        <w:t>bmp</w:t>
+      </w:r>
+      <w:r>
+        <w:rPr>
+          <w:color w:val="000000"/>
+          <w:sz w:val="28"/>
+          <w:szCs w:val="28"/>
+        </w:rPr>
+        <w:t xml:space="preserve">. Структура </w:t>
+      </w:r>
+      <w:r>
+        <w:rPr>
+          <w:i/>
+          <w:color w:val="000000"/>
+          <w:sz w:val="28"/>
+          <w:szCs w:val="28"/>
+          <w:lang w:val="en-US"/>
+        </w:rPr>
+        <w:t>RGB</w:t>
+      </w:r>
+      <w:r>
+        <w:rPr>
+          <w:color w:val="000000"/>
+          <w:sz w:val="28"/>
+          <w:szCs w:val="28"/>
+        </w:rPr>
+        <w:t xml:space="preserve"> </w:t>
+      </w:r>
+      <w:r>
+        <w:rPr>
+          <w:color w:val="000000"/>
+          <w:sz w:val="28"/>
+          <w:szCs w:val="28"/>
+        </w:rPr>
+        <w:t>содержит три поля, которые определяют один пиксель</w:t>
+      </w:r>
+      <w:r>
+        <w:rPr>
+          <w:color w:val="000000"/>
+          <w:sz w:val="28"/>
+          <w:szCs w:val="28"/>
+        </w:rPr>
+        <w:t xml:space="preserve"> с помощью трёх цветов. В последней структуре </w:t>
+      </w:r>
+      <w:r>
+        <w:rPr>
+          <w:color w:val="000000"/>
+          <w:sz w:val="28"/>
+          <w:szCs w:val="28"/>
+          <w:lang w:val="en-US"/>
+        </w:rPr>
+        <w:t>image</w:t>
+      </w:r>
+      <w:r>
+        <w:rPr>
+          <w:color w:val="000000"/>
+          <w:sz w:val="28"/>
+          <w:szCs w:val="28"/>
+        </w:rPr>
+        <w:t xml:space="preserve"> </w:t>
+      </w:r>
+      <w:r>
+        <w:rPr>
+          <w:color w:val="000000"/>
+          <w:sz w:val="28"/>
+          <w:szCs w:val="28"/>
+        </w:rPr>
+        <w:t xml:space="preserve">определены поля с информацией о файле – </w:t>
+      </w:r>
+      <w:proofErr w:type="spellStart"/>
+      <w:r>
+        <w:rPr>
+          <w:i/>
+          <w:color w:val="000000"/>
+          <w:sz w:val="28"/>
+          <w:szCs w:val="28"/>
+          <w:lang w:val="en-US"/>
+        </w:rPr>
+        <w:t>bmfh</w:t>
+      </w:r>
+      <w:proofErr w:type="spellEnd"/>
+      <w:r>
+        <w:rPr>
+          <w:i/>
+          <w:color w:val="000000"/>
+          <w:sz w:val="28"/>
+          <w:szCs w:val="28"/>
+        </w:rPr>
+        <w:t xml:space="preserve">, </w:t>
+      </w:r>
+      <w:proofErr w:type="spellStart"/>
+      <w:r>
+        <w:rPr>
+          <w:i/>
+          <w:color w:val="000000"/>
+          <w:sz w:val="28"/>
+          <w:szCs w:val="28"/>
+          <w:lang w:val="en-US"/>
+        </w:rPr>
+        <w:t>bmih</w:t>
+      </w:r>
+      <w:proofErr w:type="spellEnd"/>
+      <w:r>
+        <w:rPr>
+          <w:color w:val="000000"/>
+          <w:sz w:val="28"/>
+          <w:szCs w:val="28"/>
+        </w:rPr>
+        <w:t xml:space="preserve"> </w:t>
+      </w:r>
+      <w:r>
+        <w:rPr>
+          <w:color w:val="000000"/>
+          <w:sz w:val="28"/>
+          <w:szCs w:val="28"/>
+        </w:rPr>
+        <w:t xml:space="preserve">и массив пикселей </w:t>
+      </w:r>
+      <w:proofErr w:type="spellStart"/>
+      <w:r>
+        <w:rPr>
+          <w:i/>
+          <w:color w:val="000000"/>
+          <w:sz w:val="28"/>
+          <w:szCs w:val="28"/>
+          <w:lang w:val="en-US"/>
+        </w:rPr>
+        <w:t>rgb</w:t>
+      </w:r>
+      <w:proofErr w:type="spellEnd"/>
+      <w:r>
+        <w:rPr>
+          <w:color w:val="000000"/>
+          <w:sz w:val="28"/>
+          <w:szCs w:val="28"/>
+        </w:rPr>
+        <w:t>.</w:t>
+      </w:r>
+    </w:p>
+    <w:p>
+      <w:pPr>
+        <w:pStyle w:val="a"/>
+        <w:numPr>
+          <w:ilvl w:val="0"/>
+          <w:numId w:val="0"/>
+        </w:numPr>
+        <w:spacing w:before="0" w:beforeAutospacing="0" w:after="0" w:afterAutospacing="0" w:line="360" w:lineRule="auto"/>
+        <w:ind w:firstLine="720"/>
+        <w:textAlignment w:val="baseline"/>
+        <w:rPr>
+          <w:color w:val="000000"/>
+          <w:sz w:val="28"/>
+          <w:szCs w:val="28"/>
+        </w:rPr>
+      </w:pPr>
+    </w:p>
+    <w:p>
+      <w:pPr>
+        <w:pStyle w:val="a"/>
+        <w:numPr>
+          <w:ilvl w:val="0"/>
+          <w:numId w:val="0"/>
+        </w:numPr>
+        <w:spacing w:before="0" w:beforeAutospacing="0" w:after="0" w:afterAutospacing="0" w:line="360" w:lineRule="auto"/>
+        <w:ind w:firstLine="720"/>
+        <w:textAlignment w:val="baseline"/>
+        <w:rPr>
+          <w:color w:val="000000"/>
+          <w:sz w:val="28"/>
+          <w:szCs w:val="28"/>
+        </w:rPr>
+      </w:pPr>
+    </w:p>
+    <w:p>
+      <w:pPr>
+        <w:pStyle w:val="a"/>
+        <w:numPr>
+          <w:ilvl w:val="0"/>
+          <w:numId w:val="0"/>
+        </w:numPr>
+        <w:spacing w:before="0" w:beforeAutospacing="0" w:after="0" w:afterAutospacing="0" w:line="360" w:lineRule="auto"/>
+        <w:ind w:firstLine="720"/>
+        <w:textAlignment w:val="baseline"/>
+        <w:rPr>
+          <w:b/>
+          <w:color w:val="000000"/>
+          <w:sz w:val="28"/>
+          <w:szCs w:val="28"/>
+        </w:rPr>
+      </w:pPr>
+      <w:r>
+        <w:rPr>
+          <w:b/>
+          <w:color w:val="000000"/>
+          <w:sz w:val="28"/>
+          <w:szCs w:val="28"/>
+        </w:rPr>
+        <w:lastRenderedPageBreak/>
+        <w:t>2.3. Интерфейс командной строки</w:t>
+      </w:r>
+    </w:p>
+    <w:p>
+      <w:pPr>
+        <w:pStyle w:val="a"/>
+        <w:numPr>
+          <w:ilvl w:val="0"/>
+          <w:numId w:val="0"/>
+        </w:numPr>
+        <w:spacing w:before="0" w:beforeAutospacing="0" w:after="0" w:afterAutospacing="0" w:line="360" w:lineRule="auto"/>
+        <w:ind w:firstLine="720"/>
+        <w:textAlignment w:val="baseline"/>
+        <w:rPr>
+          <w:i/>
+          <w:color w:val="000000"/>
+          <w:sz w:val="28"/>
+          <w:szCs w:val="28"/>
+        </w:rPr>
+      </w:pPr>
+      <w:r>
+        <w:rPr>
+          <w:color w:val="000000"/>
+          <w:sz w:val="28"/>
+          <w:szCs w:val="28"/>
+        </w:rPr>
+        <w:t>Строка, которой пользователь вводит команды имеет вид:</w:t>
+      </w:r>
+      <w:r>
+        <w:rPr>
+          <w:color w:val="000000"/>
+          <w:sz w:val="28"/>
+          <w:szCs w:val="28"/>
+        </w:rPr>
+        <w:br/>
+      </w:r>
+      <w:r>
+        <w:rPr>
+          <w:i/>
+          <w:color w:val="000000"/>
+          <w:sz w:val="28"/>
+          <w:szCs w:val="28"/>
+        </w:rPr>
+        <w:t>./</w:t>
+      </w:r>
+      <w:proofErr w:type="spellStart"/>
+      <w:r>
+        <w:rPr>
+          <w:i/>
+          <w:color w:val="000000"/>
+          <w:sz w:val="28"/>
+          <w:szCs w:val="28"/>
+          <w:lang w:val="en-US"/>
+        </w:rPr>
+        <w:t>src</w:t>
+      </w:r>
+      <w:proofErr w:type="spellEnd"/>
+      <w:r>
+        <w:rPr>
+          <w:i/>
+          <w:color w:val="000000"/>
+          <w:sz w:val="28"/>
+          <w:szCs w:val="28"/>
+        </w:rPr>
+        <w:t xml:space="preserve"> -[ключ команды] [имя обрабатываемого файла] -</w:t>
+      </w:r>
+      <w:r>
+        <w:rPr>
+          <w:i/>
+          <w:color w:val="000000"/>
+          <w:sz w:val="28"/>
+          <w:szCs w:val="28"/>
+          <w:lang w:val="en-US"/>
+        </w:rPr>
+        <w:t>o</w:t>
+      </w:r>
+      <w:r>
+        <w:rPr>
+          <w:i/>
+          <w:color w:val="000000"/>
+          <w:sz w:val="28"/>
+          <w:szCs w:val="28"/>
+        </w:rPr>
+        <w:t xml:space="preserve"> [файл для сохранения] </w:t>
+      </w:r>
+    </w:p>
+    <w:p>
+      <w:pPr>
+        <w:pStyle w:val="a"/>
+        <w:numPr>
+          <w:ilvl w:val="0"/>
+          <w:numId w:val="0"/>
+        </w:numPr>
+        <w:spacing w:before="0" w:beforeAutospacing="0" w:after="0" w:afterAutospacing="0" w:line="360" w:lineRule="auto"/>
+        <w:textAlignment w:val="baseline"/>
+        <w:rPr>
+          <w:i/>
+          <w:color w:val="000000"/>
+          <w:sz w:val="28"/>
+          <w:szCs w:val="28"/>
+          <w:lang w:val="en-US"/>
+        </w:rPr>
+      </w:pPr>
+      <w:r>
+        <w:rPr>
+          <w:i/>
+          <w:color w:val="000000"/>
+          <w:sz w:val="28"/>
+          <w:szCs w:val="28"/>
+        </w:rPr>
+        <w:t>–[ключ1</w:t>
+      </w:r>
+      <w:r>
+        <w:rPr>
+          <w:i/>
+          <w:color w:val="000000"/>
+          <w:sz w:val="28"/>
+          <w:szCs w:val="28"/>
+          <w:lang w:val="en-US"/>
+        </w:rPr>
+        <w:t>] [</w:t>
+      </w:r>
+      <w:r>
+        <w:rPr>
+          <w:i/>
+          <w:color w:val="000000"/>
+          <w:sz w:val="28"/>
+          <w:szCs w:val="28"/>
+        </w:rPr>
+        <w:t>аргумент1</w:t>
+      </w:r>
+      <w:r>
+        <w:rPr>
+          <w:i/>
+          <w:color w:val="000000"/>
+          <w:sz w:val="28"/>
+          <w:szCs w:val="28"/>
+          <w:lang w:val="en-US"/>
+        </w:rPr>
+        <w:t>] …</w:t>
+      </w:r>
+    </w:p>
+    <w:p>
+      <w:pPr>
+        <w:pStyle w:val="a"/>
+        <w:numPr>
+          <w:ilvl w:val="0"/>
+          <w:numId w:val="0"/>
+        </w:numPr>
+        <w:spacing w:before="0" w:beforeAutospacing="0" w:after="0" w:afterAutospacing="0" w:line="360" w:lineRule="auto"/>
+        <w:ind w:firstLine="720"/>
+        <w:textAlignment w:val="baseline"/>
+        <w:rPr>
+          <w:color w:val="000000"/>
+          <w:sz w:val="28"/>
+          <w:szCs w:val="28"/>
+        </w:rPr>
+      </w:pPr>
+      <w:r>
+        <w:rPr>
+          <w:color w:val="000000"/>
+          <w:sz w:val="28"/>
+          <w:szCs w:val="28"/>
+        </w:rPr>
+        <w:t xml:space="preserve">Обработку запросов делаем в функции </w:t>
+      </w:r>
+      <w:r>
+        <w:rPr>
+          <w:i/>
+          <w:color w:val="000000"/>
+          <w:sz w:val="28"/>
+          <w:szCs w:val="28"/>
+          <w:lang w:val="en-US"/>
+        </w:rPr>
+        <w:t>main</w:t>
+      </w:r>
+      <w:r>
+        <w:rPr>
+          <w:color w:val="000000"/>
+          <w:sz w:val="28"/>
+          <w:szCs w:val="28"/>
+        </w:rPr>
+        <w:t xml:space="preserve">: </w:t>
+      </w:r>
+      <w:r>
+        <w:rPr>
+          <w:color w:val="000000"/>
+          <w:sz w:val="28"/>
+          <w:szCs w:val="28"/>
+        </w:rPr>
+        <w:t xml:space="preserve">создаём строку коротких ключей и сохраняем в </w:t>
+      </w:r>
+      <w:r>
+        <w:rPr>
+          <w:i/>
+          <w:color w:val="000000"/>
+          <w:sz w:val="28"/>
+          <w:szCs w:val="28"/>
+          <w:lang w:val="en-US"/>
+        </w:rPr>
+        <w:t>opts</w:t>
+      </w:r>
+      <w:r>
+        <w:rPr>
+          <w:color w:val="000000"/>
+          <w:sz w:val="28"/>
+          <w:szCs w:val="28"/>
+        </w:rPr>
+        <w:t xml:space="preserve">, </w:t>
+      </w:r>
+      <w:r>
+        <w:rPr>
+          <w:color w:val="000000"/>
+          <w:sz w:val="28"/>
+          <w:szCs w:val="28"/>
+        </w:rPr>
+        <w:t xml:space="preserve">создаём объекты структуры </w:t>
+      </w:r>
+      <w:r>
+        <w:rPr>
+          <w:i/>
+          <w:color w:val="000000"/>
+          <w:sz w:val="28"/>
+          <w:szCs w:val="28"/>
+          <w:lang w:val="en-US"/>
+        </w:rPr>
+        <w:t>option</w:t>
+      </w:r>
+      <w:r>
+        <w:rPr>
+          <w:color w:val="000000"/>
+          <w:sz w:val="28"/>
+          <w:szCs w:val="28"/>
+        </w:rPr>
+        <w:t xml:space="preserve">, </w:t>
+      </w:r>
+      <w:r>
+        <w:rPr>
+          <w:color w:val="000000"/>
+          <w:sz w:val="28"/>
+          <w:szCs w:val="28"/>
+        </w:rPr>
+        <w:t xml:space="preserve">в которых определяем длинные и короткие ключи, из библиотеки </w:t>
+      </w:r>
+      <w:proofErr w:type="spellStart"/>
+      <w:r>
+        <w:rPr>
+          <w:i/>
+          <w:color w:val="000000"/>
+          <w:sz w:val="28"/>
+          <w:szCs w:val="28"/>
+          <w:lang w:val="en-US"/>
+        </w:rPr>
+        <w:t>getopt</w:t>
+      </w:r>
+      <w:proofErr w:type="spellEnd"/>
+      <w:r>
+        <w:rPr>
+          <w:i/>
+          <w:color w:val="000000"/>
+          <w:sz w:val="28"/>
+          <w:szCs w:val="28"/>
+        </w:rPr>
+        <w:t>.</w:t>
+      </w:r>
+      <w:r>
+        <w:rPr>
+          <w:i/>
+          <w:color w:val="000000"/>
+          <w:sz w:val="28"/>
+          <w:szCs w:val="28"/>
+          <w:lang w:val="en-US"/>
+        </w:rPr>
+        <w:t>h</w:t>
+      </w:r>
+      <w:r>
+        <w:rPr>
+          <w:color w:val="000000"/>
+          <w:sz w:val="28"/>
+          <w:szCs w:val="28"/>
+        </w:rPr>
+        <w:t>.</w:t>
+      </w:r>
+      <w:r>
+        <w:rPr>
+          <w:color w:val="000000"/>
+          <w:sz w:val="28"/>
+          <w:szCs w:val="28"/>
+        </w:rPr>
+        <w:t xml:space="preserve"> </w:t>
+      </w:r>
+      <w:r>
+        <w:rPr>
+          <w:color w:val="000000"/>
+          <w:sz w:val="28"/>
+          <w:szCs w:val="28"/>
+        </w:rPr>
+        <w:t xml:space="preserve">Если введённых аргументов меньше двух, то выводим ошибку и вызываем функцию помощи </w:t>
+      </w:r>
+      <w:r>
+        <w:rPr>
+          <w:i/>
+          <w:color w:val="000000"/>
+          <w:sz w:val="28"/>
+          <w:szCs w:val="28"/>
+          <w:lang w:val="en-US"/>
+        </w:rPr>
+        <w:t>help</w:t>
+      </w:r>
+      <w:r>
+        <w:rPr>
+          <w:i/>
+          <w:color w:val="000000"/>
+          <w:sz w:val="28"/>
+          <w:szCs w:val="28"/>
+        </w:rPr>
+        <w:t>_</w:t>
+      </w:r>
+      <w:proofErr w:type="gramStart"/>
+      <w:r>
+        <w:rPr>
+          <w:i/>
+          <w:color w:val="000000"/>
+          <w:sz w:val="28"/>
+          <w:szCs w:val="28"/>
+          <w:lang w:val="en-US"/>
+        </w:rPr>
+        <w:t>output</w:t>
+      </w:r>
+      <w:r>
+        <w:rPr>
+          <w:i/>
+          <w:color w:val="000000"/>
+          <w:sz w:val="28"/>
+          <w:szCs w:val="28"/>
+        </w:rPr>
+        <w:t>(</w:t>
+      </w:r>
+      <w:proofErr w:type="gramEnd"/>
+      <w:r>
+        <w:rPr>
+          <w:i/>
+          <w:color w:val="000000"/>
+          <w:sz w:val="28"/>
+          <w:szCs w:val="28"/>
+        </w:rPr>
+        <w:t>)</w:t>
+      </w:r>
+      <w:r>
+        <w:rPr>
+          <w:color w:val="000000"/>
+          <w:sz w:val="28"/>
+          <w:szCs w:val="28"/>
+        </w:rPr>
+        <w:t xml:space="preserve">. </w:t>
+      </w:r>
+      <w:r>
+        <w:rPr>
+          <w:color w:val="000000"/>
+          <w:sz w:val="28"/>
+          <w:szCs w:val="28"/>
+        </w:rPr>
+        <w:t xml:space="preserve">Далее с помощью оператора </w:t>
+      </w:r>
+      <w:r>
+        <w:rPr>
+          <w:i/>
+          <w:color w:val="000000"/>
+          <w:sz w:val="28"/>
+          <w:szCs w:val="28"/>
+          <w:lang w:val="en-US"/>
+        </w:rPr>
+        <w:t>switch</w:t>
+      </w:r>
+      <w:r>
+        <w:rPr>
+          <w:i/>
+          <w:color w:val="000000"/>
+          <w:sz w:val="28"/>
+          <w:szCs w:val="28"/>
+        </w:rPr>
+        <w:t>(</w:t>
+      </w:r>
+      <w:r>
+        <w:rPr>
+          <w:i/>
+          <w:color w:val="000000"/>
+          <w:sz w:val="28"/>
+          <w:szCs w:val="28"/>
+          <w:lang w:val="en-US"/>
+        </w:rPr>
+        <w:t>opt</w:t>
+      </w:r>
+      <w:r>
+        <w:rPr>
+          <w:i/>
+          <w:color w:val="000000"/>
+          <w:sz w:val="28"/>
+          <w:szCs w:val="28"/>
+        </w:rPr>
+        <w:t>)</w:t>
+      </w:r>
+      <w:r>
+        <w:rPr>
+          <w:color w:val="000000"/>
+          <w:sz w:val="28"/>
+          <w:szCs w:val="28"/>
+        </w:rPr>
+        <w:t xml:space="preserve"> </w:t>
+      </w:r>
+      <w:r>
+        <w:rPr>
+          <w:color w:val="000000"/>
+          <w:sz w:val="28"/>
+          <w:szCs w:val="28"/>
+        </w:rPr>
+        <w:t xml:space="preserve">прописываем случаи обработки для каждого введённого ключа, в том числе обрабатываем возможные ошибки. </w:t>
+      </w:r>
+      <w:r>
+        <w:rPr>
+          <w:color w:val="000000"/>
+          <w:sz w:val="28"/>
+          <w:szCs w:val="28"/>
+        </w:rPr>
+        <w:t xml:space="preserve">Дефолтное значение устанавливаем в виде вывода сообщения об ошибке: </w:t>
+      </w:r>
+      <w:r>
+        <w:rPr>
+          <w:i/>
+          <w:color w:val="000000"/>
+          <w:sz w:val="28"/>
+          <w:szCs w:val="28"/>
+        </w:rPr>
+        <w:t>“</w:t>
+      </w:r>
+      <w:r>
+        <w:rPr>
+          <w:i/>
+          <w:color w:val="000000"/>
+          <w:sz w:val="28"/>
+          <w:szCs w:val="28"/>
+          <w:lang w:val="en-US"/>
+        </w:rPr>
+        <w:t>Wrong</w:t>
+      </w:r>
+      <w:r>
+        <w:rPr>
+          <w:i/>
+          <w:color w:val="000000"/>
+          <w:sz w:val="28"/>
+          <w:szCs w:val="28"/>
+        </w:rPr>
+        <w:t xml:space="preserve"> </w:t>
+      </w:r>
+      <w:r>
+        <w:rPr>
+          <w:i/>
+          <w:color w:val="000000"/>
+          <w:sz w:val="28"/>
+          <w:szCs w:val="28"/>
+          <w:lang w:val="en-US"/>
+        </w:rPr>
+        <w:t>key</w:t>
+      </w:r>
+      <w:r>
+        <w:rPr>
+          <w:i/>
+          <w:color w:val="000000"/>
+          <w:sz w:val="28"/>
+          <w:szCs w:val="28"/>
+        </w:rPr>
+        <w:t>”</w:t>
+      </w:r>
+      <w:r>
+        <w:rPr>
+          <w:color w:val="000000"/>
+          <w:sz w:val="28"/>
+          <w:szCs w:val="28"/>
+        </w:rPr>
+        <w:t xml:space="preserve">. </w:t>
+      </w:r>
+      <w:r>
+        <w:rPr>
+          <w:color w:val="000000"/>
+          <w:sz w:val="28"/>
+          <w:szCs w:val="28"/>
+        </w:rPr>
+        <w:t xml:space="preserve">Если вызванный ключ является ключом для функции обработки, то в этом </w:t>
+      </w:r>
+      <w:r>
+        <w:rPr>
+          <w:color w:val="000000"/>
+          <w:sz w:val="28"/>
+          <w:szCs w:val="28"/>
+          <w:lang w:val="en-US"/>
+        </w:rPr>
+        <w:t>case</w:t>
+      </w:r>
+      <w:r>
+        <w:rPr>
+          <w:color w:val="000000"/>
+          <w:sz w:val="28"/>
+          <w:szCs w:val="28"/>
+        </w:rPr>
+        <w:t xml:space="preserve"> </w:t>
+      </w:r>
+      <w:r>
+        <w:rPr>
+          <w:color w:val="000000"/>
+          <w:sz w:val="28"/>
+          <w:szCs w:val="28"/>
+        </w:rPr>
+        <w:t xml:space="preserve">добавляем в переменную </w:t>
+      </w:r>
+      <w:proofErr w:type="spellStart"/>
+      <w:r>
+        <w:rPr>
+          <w:i/>
+          <w:color w:val="000000"/>
+          <w:sz w:val="28"/>
+          <w:szCs w:val="28"/>
+          <w:lang w:val="en-US"/>
+        </w:rPr>
+        <w:t>funcName</w:t>
+      </w:r>
+      <w:proofErr w:type="spellEnd"/>
+      <w:r>
+        <w:rPr>
+          <w:color w:val="000000"/>
+          <w:sz w:val="28"/>
+          <w:szCs w:val="28"/>
+        </w:rPr>
+        <w:t xml:space="preserve"> </w:t>
+      </w:r>
+      <w:r>
+        <w:rPr>
+          <w:color w:val="000000"/>
+          <w:sz w:val="28"/>
+          <w:szCs w:val="28"/>
+        </w:rPr>
+        <w:t xml:space="preserve">номер функции, чтобы вызывать её в отдельном </w:t>
+      </w:r>
+      <w:r>
+        <w:rPr>
+          <w:color w:val="000000"/>
+          <w:sz w:val="28"/>
+          <w:szCs w:val="28"/>
+        </w:rPr>
+        <w:t xml:space="preserve">операторе </w:t>
+      </w:r>
+      <w:r>
+        <w:rPr>
+          <w:i/>
+          <w:color w:val="000000"/>
+          <w:sz w:val="28"/>
+          <w:szCs w:val="28"/>
+          <w:lang w:val="en-US"/>
+        </w:rPr>
+        <w:t>switch</w:t>
+      </w:r>
+      <w:r>
+        <w:rPr>
+          <w:i/>
+          <w:color w:val="000000"/>
+          <w:sz w:val="28"/>
+          <w:szCs w:val="28"/>
+        </w:rPr>
+        <w:t>(</w:t>
+      </w:r>
+      <w:proofErr w:type="spellStart"/>
+      <w:r>
+        <w:rPr>
+          <w:i/>
+          <w:color w:val="000000"/>
+          <w:sz w:val="28"/>
+          <w:szCs w:val="28"/>
+          <w:lang w:val="en-US"/>
+        </w:rPr>
+        <w:t>funcName</w:t>
+      </w:r>
+      <w:proofErr w:type="spellEnd"/>
+      <w:r>
+        <w:rPr>
+          <w:i/>
+          <w:color w:val="000000"/>
+          <w:sz w:val="28"/>
+          <w:szCs w:val="28"/>
+        </w:rPr>
+        <w:t>)</w:t>
+      </w:r>
+      <w:r>
+        <w:rPr>
+          <w:color w:val="000000"/>
+          <w:sz w:val="28"/>
+          <w:szCs w:val="28"/>
+        </w:rPr>
+        <w:t xml:space="preserve">. </w:t>
+      </w:r>
+      <w:r>
+        <w:rPr>
+          <w:color w:val="000000"/>
+          <w:sz w:val="28"/>
+          <w:szCs w:val="28"/>
+        </w:rPr>
+        <w:t xml:space="preserve">В этом операторе дефолтное значение устанавливаем в виде вывода об ошибке </w:t>
+      </w:r>
+      <w:r>
+        <w:rPr>
+          <w:i/>
+          <w:color w:val="000000"/>
+          <w:sz w:val="28"/>
+          <w:szCs w:val="28"/>
+        </w:rPr>
+        <w:t>“</w:t>
+      </w:r>
+      <w:r>
+        <w:rPr>
+          <w:i/>
+          <w:color w:val="000000"/>
+          <w:sz w:val="28"/>
+          <w:szCs w:val="28"/>
+          <w:lang w:val="en-US"/>
+        </w:rPr>
+        <w:t>No</w:t>
+      </w:r>
+      <w:r>
+        <w:rPr>
+          <w:i/>
+          <w:color w:val="000000"/>
+          <w:sz w:val="28"/>
+          <w:szCs w:val="28"/>
+        </w:rPr>
+        <w:t xml:space="preserve"> </w:t>
+      </w:r>
+      <w:r>
+        <w:rPr>
+          <w:i/>
+          <w:color w:val="000000"/>
+          <w:sz w:val="28"/>
+          <w:szCs w:val="28"/>
+          <w:lang w:val="en-US"/>
+        </w:rPr>
+        <w:t>function</w:t>
+      </w:r>
+      <w:r>
+        <w:rPr>
+          <w:i/>
+          <w:color w:val="000000"/>
+          <w:sz w:val="28"/>
+          <w:szCs w:val="28"/>
+        </w:rPr>
+        <w:t xml:space="preserve"> </w:t>
+      </w:r>
+      <w:r>
+        <w:rPr>
+          <w:i/>
+          <w:color w:val="000000"/>
+          <w:sz w:val="28"/>
+          <w:szCs w:val="28"/>
+          <w:lang w:val="en-US"/>
+        </w:rPr>
+        <w:t>called</w:t>
+      </w:r>
+      <w:r>
+        <w:rPr>
+          <w:i/>
+          <w:color w:val="000000"/>
+          <w:sz w:val="28"/>
+          <w:szCs w:val="28"/>
+        </w:rPr>
+        <w:t>”.</w:t>
+      </w:r>
+      <w:r>
+        <w:rPr>
+          <w:color w:val="000000"/>
+          <w:sz w:val="28"/>
+          <w:szCs w:val="28"/>
+        </w:rPr>
+        <w:t xml:space="preserve"> </w:t>
+      </w:r>
+    </w:p>
+    <w:p>
+      <w:pPr>
+        <w:pStyle w:val="a"/>
+        <w:numPr>
+          <w:ilvl w:val="0"/>
+          <w:numId w:val="0"/>
+        </w:numPr>
+        <w:spacing w:before="0" w:beforeAutospacing="0" w:after="0" w:afterAutospacing="0" w:line="360" w:lineRule="auto"/>
+        <w:ind w:firstLine="720"/>
+        <w:textAlignment w:val="baseline"/>
+        <w:rPr>
+          <w:color w:val="000000"/>
+          <w:sz w:val="28"/>
+          <w:szCs w:val="28"/>
+        </w:rPr>
+      </w:pPr>
+    </w:p>
+    <w:p>
+      <w:pPr>
+        <w:pStyle w:val="a"/>
+        <w:numPr>
+          <w:ilvl w:val="0"/>
+          <w:numId w:val="0"/>
+        </w:numPr>
+        <w:spacing w:before="0" w:beforeAutospacing="0" w:after="0" w:afterAutospacing="0" w:line="360" w:lineRule="auto"/>
+        <w:ind w:firstLine="720"/>
+        <w:textAlignment w:val="baseline"/>
+        <w:rPr>
+          <w:b/>
+          <w:color w:val="000000"/>
+          <w:sz w:val="28"/>
+          <w:szCs w:val="28"/>
+        </w:rPr>
+      </w:pPr>
+      <w:r>
+        <w:rPr>
+          <w:b/>
+          <w:color w:val="000000"/>
+          <w:sz w:val="28"/>
+          <w:szCs w:val="28"/>
+        </w:rPr>
+        <w:t>2.4. Реализуемые функции</w:t>
+      </w:r>
+    </w:p>
+    <w:p>
+      <w:pPr>
+        <w:pStyle w:val="a"/>
+        <w:numPr>
+          <w:ilvl w:val="0"/>
+          <w:numId w:val="0"/>
+        </w:numPr>
+        <w:spacing w:before="0" w:beforeAutospacing="0" w:after="0" w:afterAutospacing="0" w:line="360" w:lineRule="auto"/>
+        <w:ind w:firstLine="720"/>
+        <w:textAlignment w:val="baseline"/>
+        <w:rPr>
+          <w:color w:val="000000"/>
+          <w:sz w:val="28"/>
+          <w:szCs w:val="28"/>
+        </w:rPr>
+      </w:pPr>
+      <w:r>
+        <w:rPr>
+          <w:color w:val="000000"/>
+          <w:sz w:val="28"/>
+          <w:szCs w:val="28"/>
+        </w:rPr>
+        <w:t xml:space="preserve">Нужно упомянуть, что в программе содержится две важные функции – считывание файла </w:t>
+      </w:r>
+      <w:proofErr w:type="spellStart"/>
+      <w:proofErr w:type="gramStart"/>
+      <w:r>
+        <w:rPr>
+          <w:i/>
+          <w:color w:val="000000"/>
+          <w:sz w:val="28"/>
+          <w:szCs w:val="28"/>
+          <w:lang w:val="en-US"/>
+        </w:rPr>
+        <w:t>readImage</w:t>
+      </w:r>
+      <w:proofErr w:type="spellEnd"/>
+      <w:r>
+        <w:rPr>
+          <w:i/>
+          <w:color w:val="000000"/>
+          <w:sz w:val="28"/>
+          <w:szCs w:val="28"/>
+        </w:rPr>
+        <w:t>(</w:t>
+      </w:r>
+      <w:proofErr w:type="gramEnd"/>
+      <w:r>
+        <w:rPr>
+          <w:i/>
+          <w:color w:val="000000"/>
+          <w:sz w:val="28"/>
+          <w:szCs w:val="28"/>
+        </w:rPr>
+        <w:t>)</w:t>
+      </w:r>
+      <w:r>
+        <w:rPr>
+          <w:color w:val="000000"/>
+          <w:sz w:val="28"/>
+          <w:szCs w:val="28"/>
+        </w:rPr>
+        <w:t xml:space="preserve"> </w:t>
+      </w:r>
+      <w:r>
+        <w:rPr>
+          <w:color w:val="000000"/>
+          <w:sz w:val="28"/>
+          <w:szCs w:val="28"/>
+        </w:rPr>
+        <w:t xml:space="preserve">и </w:t>
+      </w:r>
+      <w:proofErr w:type="spellStart"/>
+      <w:r>
+        <w:rPr>
+          <w:i/>
+          <w:color w:val="000000"/>
+          <w:sz w:val="28"/>
+          <w:szCs w:val="28"/>
+          <w:lang w:val="en-US"/>
+        </w:rPr>
+        <w:t>saveImage</w:t>
+      </w:r>
+      <w:proofErr w:type="spellEnd"/>
+      <w:r>
+        <w:rPr>
+          <w:i/>
+          <w:color w:val="000000"/>
+          <w:sz w:val="28"/>
+          <w:szCs w:val="28"/>
+        </w:rPr>
+        <w:t>()</w:t>
+      </w:r>
+      <w:r>
+        <w:rPr>
+          <w:color w:val="000000"/>
+          <w:sz w:val="28"/>
+          <w:szCs w:val="28"/>
+        </w:rPr>
+        <w:t xml:space="preserve">. </w:t>
+      </w:r>
+      <w:r>
+        <w:rPr>
+          <w:color w:val="000000"/>
+          <w:sz w:val="28"/>
+          <w:szCs w:val="28"/>
+        </w:rPr>
+        <w:t xml:space="preserve">Также была создана дополнительная функция, которая проверяет файл на корректность и выводит ошибки-подсказки в обратном случае – </w:t>
+      </w:r>
+      <w:proofErr w:type="spellStart"/>
+      <w:proofErr w:type="gramStart"/>
+      <w:r>
+        <w:rPr>
+          <w:i/>
+          <w:color w:val="000000"/>
+          <w:sz w:val="28"/>
+          <w:szCs w:val="28"/>
+          <w:lang w:val="en-US"/>
+        </w:rPr>
+        <w:t>ifCorrect</w:t>
+      </w:r>
+      <w:proofErr w:type="spellEnd"/>
+      <w:r>
+        <w:rPr>
+          <w:i/>
+          <w:color w:val="000000"/>
+          <w:sz w:val="28"/>
+          <w:szCs w:val="28"/>
+        </w:rPr>
+        <w:t>(</w:t>
+      </w:r>
+      <w:proofErr w:type="gramEnd"/>
+      <w:r>
+        <w:rPr>
+          <w:i/>
+          <w:color w:val="000000"/>
+          <w:sz w:val="28"/>
+          <w:szCs w:val="28"/>
+        </w:rPr>
+        <w:t>)</w:t>
+      </w:r>
+      <w:r>
+        <w:rPr>
+          <w:color w:val="000000"/>
+          <w:sz w:val="28"/>
+          <w:szCs w:val="28"/>
+        </w:rPr>
+        <w:t xml:space="preserve">. </w:t>
+      </w:r>
+      <w:r>
+        <w:rPr>
+          <w:color w:val="000000"/>
+          <w:sz w:val="28"/>
+          <w:szCs w:val="28"/>
+        </w:rPr>
+        <w:t>Теперь перейдём к основным реализуемым операциям по обработке изображений:</w:t>
+      </w:r>
+    </w:p>
+    <w:p>
+      <w:pPr>
+        <w:pStyle w:val="a"/>
+        <w:numPr>
+          <w:ilvl w:val="0"/>
+          <w:numId w:val="0"/>
+        </w:numPr>
+        <w:spacing w:before="0" w:beforeAutospacing="0" w:after="0" w:afterAutospacing="0" w:line="360" w:lineRule="auto"/>
+        <w:ind w:firstLine="720"/>
+        <w:textAlignment w:val="baseline"/>
+        <w:rPr>
+          <w:color w:val="000000"/>
+          <w:sz w:val="28"/>
+          <w:szCs w:val="28"/>
+        </w:rPr>
+      </w:pPr>
+      <w:r>
+        <w:rPr>
+          <w:color w:val="000000"/>
+          <w:sz w:val="28"/>
+          <w:szCs w:val="28"/>
+        </w:rPr>
+        <w:t>1. Обрез</w:t>
+      </w:r>
+      <w:r>
+        <w:rPr>
+          <w:color w:val="000000"/>
+          <w:sz w:val="28"/>
+          <w:szCs w:val="28"/>
+        </w:rPr>
+        <w:t>ка изображения</w:t>
+      </w:r>
+    </w:p>
+    <w:p>
+      <w:pPr>
+        <w:pStyle w:val="a"/>
+        <w:numPr>
+          <w:ilvl w:val="0"/>
+          <w:numId w:val="0"/>
+        </w:numPr>
+        <w:spacing w:before="0" w:beforeAutospacing="0" w:after="0" w:afterAutospacing="0" w:line="360" w:lineRule="auto"/>
+        <w:ind w:firstLine="720"/>
+        <w:textAlignment w:val="baseline"/>
+        <w:rPr>
+          <w:color w:val="000000"/>
+          <w:sz w:val="28"/>
+          <w:szCs w:val="28"/>
+        </w:rPr>
+      </w:pPr>
+      <w:r>
+        <w:rPr>
+          <w:color w:val="000000"/>
+          <w:sz w:val="28"/>
+          <w:szCs w:val="28"/>
+        </w:rPr>
+        <w:t xml:space="preserve">Данная операция осуществляется с помощью функции </w:t>
+      </w:r>
+      <w:r>
+        <w:rPr>
+          <w:i/>
+          <w:color w:val="000000"/>
+          <w:sz w:val="28"/>
+          <w:szCs w:val="28"/>
+          <w:lang w:val="en-US"/>
+        </w:rPr>
+        <w:t>void</w:t>
+      </w:r>
+      <w:r>
+        <w:rPr>
+          <w:i/>
+          <w:color w:val="000000"/>
+          <w:sz w:val="28"/>
+          <w:szCs w:val="28"/>
+        </w:rPr>
+        <w:t xml:space="preserve"> </w:t>
+      </w:r>
+      <w:proofErr w:type="gramStart"/>
+      <w:r>
+        <w:rPr>
+          <w:i/>
+          <w:color w:val="000000"/>
+          <w:sz w:val="28"/>
+          <w:szCs w:val="28"/>
+          <w:lang w:val="en-US"/>
+        </w:rPr>
+        <w:t>cut</w:t>
+      </w:r>
+      <w:r>
+        <w:rPr>
+          <w:i/>
+          <w:color w:val="000000"/>
+          <w:sz w:val="28"/>
+          <w:szCs w:val="28"/>
+        </w:rPr>
+        <w:t>(</w:t>
+      </w:r>
+      <w:proofErr w:type="gramEnd"/>
+      <w:r>
+        <w:rPr>
+          <w:i/>
+          <w:color w:val="000000"/>
+          <w:sz w:val="28"/>
+          <w:szCs w:val="28"/>
+        </w:rPr>
+        <w:t>)</w:t>
+      </w:r>
+      <w:r>
+        <w:rPr>
+          <w:color w:val="000000"/>
+          <w:sz w:val="28"/>
+          <w:szCs w:val="28"/>
+        </w:rPr>
+        <w:t xml:space="preserve">. </w:t>
+      </w:r>
+      <w:r>
+        <w:rPr>
+          <w:color w:val="000000"/>
+          <w:sz w:val="28"/>
+          <w:szCs w:val="28"/>
+        </w:rPr>
+        <w:t xml:space="preserve">В неё передаются 6 аргументов: обрабатываемый файл (структуры </w:t>
+      </w:r>
+      <w:r>
+        <w:rPr>
+          <w:i/>
+          <w:color w:val="000000"/>
+          <w:sz w:val="28"/>
+          <w:szCs w:val="28"/>
+          <w:lang w:val="en-US"/>
+        </w:rPr>
+        <w:t>image</w:t>
+      </w:r>
+      <w:r>
+        <w:rPr>
+          <w:i/>
+          <w:color w:val="000000"/>
+          <w:sz w:val="28"/>
+          <w:szCs w:val="28"/>
+        </w:rPr>
+        <w:t>)</w:t>
+      </w:r>
+      <w:r>
+        <w:rPr>
+          <w:color w:val="000000"/>
+          <w:sz w:val="28"/>
+          <w:szCs w:val="28"/>
+        </w:rPr>
+        <w:t xml:space="preserve">, </w:t>
+      </w:r>
+      <w:r>
+        <w:rPr>
+          <w:color w:val="000000"/>
+          <w:sz w:val="28"/>
+          <w:szCs w:val="28"/>
+        </w:rPr>
+        <w:t xml:space="preserve">название файла, в котором нужно сохранить обработанный файл, 4 координаты - </w:t>
+      </w:r>
+      <w:r>
+        <w:rPr>
+          <w:i/>
+          <w:color w:val="000000"/>
+          <w:sz w:val="28"/>
+          <w:szCs w:val="28"/>
+          <w:lang w:val="en-US"/>
+        </w:rPr>
+        <w:t>x</w:t>
+      </w:r>
+      <w:r>
+        <w:rPr>
+          <w:i/>
+          <w:color w:val="000000"/>
+          <w:sz w:val="28"/>
+          <w:szCs w:val="28"/>
+        </w:rPr>
+        <w:t>1,</w:t>
+      </w:r>
+      <w:r>
+        <w:rPr>
+          <w:i/>
+          <w:color w:val="000000"/>
+          <w:sz w:val="28"/>
+          <w:szCs w:val="28"/>
+          <w:lang w:val="en-US"/>
+        </w:rPr>
+        <w:t>y</w:t>
+      </w:r>
+      <w:r>
+        <w:rPr>
+          <w:i/>
+          <w:color w:val="000000"/>
+          <w:sz w:val="28"/>
+          <w:szCs w:val="28"/>
+        </w:rPr>
+        <w:t>1,</w:t>
+      </w:r>
+      <w:r>
+        <w:rPr>
+          <w:i/>
+          <w:color w:val="000000"/>
+          <w:sz w:val="28"/>
+          <w:szCs w:val="28"/>
+          <w:lang w:val="en-US"/>
+        </w:rPr>
+        <w:t>x</w:t>
+      </w:r>
+      <w:r>
+        <w:rPr>
+          <w:i/>
+          <w:color w:val="000000"/>
+          <w:sz w:val="28"/>
+          <w:szCs w:val="28"/>
+        </w:rPr>
+        <w:t>2,</w:t>
+      </w:r>
+      <w:r>
+        <w:rPr>
+          <w:i/>
+          <w:color w:val="000000"/>
+          <w:sz w:val="28"/>
+          <w:szCs w:val="28"/>
+          <w:lang w:val="en-US"/>
+        </w:rPr>
+        <w:t>y</w:t>
+      </w:r>
+      <w:r>
+        <w:rPr>
+          <w:i/>
+          <w:color w:val="000000"/>
+          <w:sz w:val="28"/>
+          <w:szCs w:val="28"/>
+        </w:rPr>
+        <w:t>2</w:t>
+      </w:r>
+      <w:r>
+        <w:rPr>
+          <w:color w:val="000000"/>
+          <w:sz w:val="28"/>
+          <w:szCs w:val="28"/>
+        </w:rPr>
+        <w:t xml:space="preserve">. </w:t>
+      </w:r>
+      <w:r>
+        <w:rPr>
+          <w:color w:val="000000"/>
+          <w:sz w:val="28"/>
+          <w:szCs w:val="28"/>
+        </w:rPr>
+        <w:t xml:space="preserve">Обработка возможных ошибок производится с помощью двух условий: первое – вторая пара координат не должна быть больше первой, второе – ни одна из координат не должна выходить за границы файла. Если </w:t>
+      </w:r>
+      <w:r>
+        <w:rPr>
+          <w:color w:val="000000"/>
+          <w:sz w:val="28"/>
+          <w:szCs w:val="28"/>
+        </w:rPr>
+        <w:lastRenderedPageBreak/>
+        <w:t>данные введены корректно, то создаём новый файл, в который сохраняем только те пиксели, которые останутся внутри прямоугольника из заданных координат.</w:t>
+      </w:r>
+    </w:p>
+    <w:p>
+      <w:pPr>
+        <w:pStyle w:val="a"/>
+        <w:numPr>
+          <w:ilvl w:val="0"/>
+          <w:numId w:val="0"/>
+        </w:numPr>
+        <w:spacing w:before="0" w:beforeAutospacing="0" w:after="0" w:afterAutospacing="0" w:line="360" w:lineRule="auto"/>
+        <w:ind w:firstLine="720"/>
+        <w:textAlignment w:val="baseline"/>
+        <w:rPr>
+          <w:color w:val="000000"/>
+          <w:sz w:val="28"/>
+          <w:szCs w:val="28"/>
+        </w:rPr>
+      </w:pPr>
+      <w:r>
+        <w:rPr>
+          <w:color w:val="000000"/>
+          <w:sz w:val="28"/>
+          <w:szCs w:val="28"/>
+        </w:rPr>
+        <w:t xml:space="preserve">2. </w:t>
+      </w:r>
+      <w:r>
+        <w:rPr>
+          <w:color w:val="000000"/>
+          <w:sz w:val="28"/>
+          <w:szCs w:val="28"/>
+        </w:rPr>
+        <w:t>Инвертирование цвета в заданной окружности</w:t>
+      </w:r>
+    </w:p>
+    <w:p>
+      <w:pPr>
+        <w:pStyle w:val="a"/>
+        <w:numPr>
+          <w:ilvl w:val="0"/>
+          <w:numId w:val="0"/>
+        </w:numPr>
+        <w:spacing w:before="0" w:beforeAutospacing="0" w:after="0" w:afterAutospacing="0" w:line="360" w:lineRule="auto"/>
+        <w:ind w:firstLine="720"/>
+        <w:textAlignment w:val="baseline"/>
+        <w:rPr>
+          <w:color w:val="000000"/>
+          <w:sz w:val="28"/>
+          <w:szCs w:val="28"/>
+        </w:rPr>
+      </w:pPr>
+      <w:r>
+        <w:rPr>
+          <w:color w:val="000000"/>
+          <w:sz w:val="28"/>
+          <w:szCs w:val="28"/>
+        </w:rPr>
+        <w:t xml:space="preserve">Данная операция осуществляется с помощью функции </w:t>
+      </w:r>
+      <w:r>
+        <w:rPr>
+          <w:i/>
+          <w:color w:val="000000"/>
+          <w:sz w:val="28"/>
+          <w:szCs w:val="28"/>
+          <w:lang w:val="en-US"/>
+        </w:rPr>
+        <w:t>void</w:t>
+      </w:r>
+      <w:r>
+        <w:rPr>
+          <w:i/>
+          <w:color w:val="000000"/>
+          <w:sz w:val="28"/>
+          <w:szCs w:val="28"/>
+        </w:rPr>
+        <w:t xml:space="preserve"> </w:t>
+      </w:r>
+      <w:proofErr w:type="spellStart"/>
+      <w:proofErr w:type="gramStart"/>
+      <w:r>
+        <w:rPr>
+          <w:i/>
+          <w:color w:val="000000"/>
+          <w:sz w:val="28"/>
+          <w:szCs w:val="28"/>
+          <w:lang w:val="en-US"/>
+        </w:rPr>
+        <w:t>paintOverTheCircle</w:t>
+      </w:r>
+      <w:proofErr w:type="spellEnd"/>
+      <w:r>
+        <w:rPr>
+          <w:i/>
+          <w:color w:val="000000"/>
+          <w:sz w:val="28"/>
+          <w:szCs w:val="28"/>
+        </w:rPr>
+        <w:t>(</w:t>
+      </w:r>
+      <w:proofErr w:type="gramEnd"/>
+      <w:r>
+        <w:rPr>
+          <w:i/>
+          <w:color w:val="000000"/>
+          <w:sz w:val="28"/>
+          <w:szCs w:val="28"/>
+        </w:rPr>
+        <w:t>)</w:t>
+      </w:r>
+      <w:r>
+        <w:rPr>
+          <w:i/>
+          <w:color w:val="000000"/>
+          <w:sz w:val="28"/>
+          <w:szCs w:val="28"/>
+        </w:rPr>
+        <w:t xml:space="preserve">. </w:t>
+      </w:r>
+      <w:r>
+        <w:rPr>
+          <w:color w:val="000000"/>
+          <w:sz w:val="28"/>
+          <w:szCs w:val="28"/>
+        </w:rPr>
+        <w:t xml:space="preserve">В неё передаётся 5 аргументов: обрабатываемый файл (структуры </w:t>
+      </w:r>
+      <w:r>
+        <w:rPr>
+          <w:i/>
+          <w:color w:val="000000"/>
+          <w:sz w:val="28"/>
+          <w:szCs w:val="28"/>
+          <w:lang w:val="en-US"/>
+        </w:rPr>
+        <w:t>image</w:t>
+      </w:r>
+      <w:r>
+        <w:rPr>
+          <w:i/>
+          <w:color w:val="000000"/>
+          <w:sz w:val="28"/>
+          <w:szCs w:val="28"/>
+        </w:rPr>
+        <w:t>)</w:t>
+      </w:r>
+      <w:r>
+        <w:rPr>
+          <w:color w:val="000000"/>
+          <w:sz w:val="28"/>
+          <w:szCs w:val="28"/>
+        </w:rPr>
+        <w:t xml:space="preserve">, </w:t>
+      </w:r>
+      <w:r>
+        <w:rPr>
+          <w:color w:val="000000"/>
+          <w:sz w:val="28"/>
+          <w:szCs w:val="28"/>
+        </w:rPr>
+        <w:t xml:space="preserve">название файла, в котором нужно сохранить обработанный файл, 3 координаты - </w:t>
+      </w:r>
+      <w:proofErr w:type="gramStart"/>
+      <w:r>
+        <w:rPr>
+          <w:i/>
+          <w:color w:val="000000"/>
+          <w:sz w:val="28"/>
+          <w:szCs w:val="28"/>
+          <w:lang w:val="en-US"/>
+        </w:rPr>
+        <w:t>x</w:t>
+      </w:r>
+      <w:r>
+        <w:rPr>
+          <w:i/>
+          <w:color w:val="000000"/>
+          <w:sz w:val="28"/>
+          <w:szCs w:val="28"/>
+        </w:rPr>
+        <w:t>,</w:t>
+      </w:r>
+      <w:r>
+        <w:rPr>
+          <w:i/>
+          <w:color w:val="000000"/>
+          <w:sz w:val="28"/>
+          <w:szCs w:val="28"/>
+          <w:lang w:val="en-US"/>
+        </w:rPr>
+        <w:t>y</w:t>
+      </w:r>
+      <w:proofErr w:type="gramEnd"/>
+      <w:r>
+        <w:rPr>
+          <w:i/>
+          <w:color w:val="000000"/>
+          <w:sz w:val="28"/>
+          <w:szCs w:val="28"/>
+        </w:rPr>
+        <w:t>,</w:t>
+      </w:r>
+      <w:r>
+        <w:rPr>
+          <w:i/>
+          <w:color w:val="000000"/>
+          <w:sz w:val="28"/>
+          <w:szCs w:val="28"/>
+          <w:lang w:val="en-US"/>
+        </w:rPr>
+        <w:t>R</w:t>
+      </w:r>
+      <w:r>
+        <w:rPr>
+          <w:i/>
+          <w:color w:val="000000"/>
+          <w:sz w:val="28"/>
+          <w:szCs w:val="28"/>
+        </w:rPr>
+        <w:t xml:space="preserve">. </w:t>
+      </w:r>
+      <w:r>
+        <w:rPr>
+          <w:color w:val="000000"/>
+          <w:sz w:val="28"/>
+          <w:szCs w:val="28"/>
+        </w:rPr>
+        <w:t xml:space="preserve">Обработка ошибок осуществляется подобным образом, как и в функции обрезки файла – с помощью двух условий. Первое проверяет, находятся ли переданные координаты центра за границами файла. Второе условие проверяет, не выходят ли за границы файла </w:t>
+      </w:r>
+      <w:r>
+        <w:rPr>
+          <w:i/>
+          <w:color w:val="000000"/>
+          <w:sz w:val="28"/>
+          <w:szCs w:val="28"/>
+        </w:rPr>
+        <w:t>(</w:t>
+      </w:r>
+      <w:r>
+        <w:rPr>
+          <w:i/>
+          <w:color w:val="000000"/>
+          <w:sz w:val="28"/>
+          <w:szCs w:val="28"/>
+          <w:lang w:val="en-US"/>
+        </w:rPr>
+        <w:t>x</w:t>
+      </w:r>
+      <w:r>
+        <w:rPr>
+          <w:i/>
+          <w:color w:val="000000"/>
+          <w:sz w:val="28"/>
+          <w:szCs w:val="28"/>
+        </w:rPr>
+        <w:t>+</w:t>
+      </w:r>
+      <w:r>
+        <w:rPr>
+          <w:i/>
+          <w:color w:val="000000"/>
+          <w:sz w:val="28"/>
+          <w:szCs w:val="28"/>
+          <w:lang w:val="en-US"/>
+        </w:rPr>
+        <w:t>R</w:t>
+      </w:r>
+      <w:r>
+        <w:rPr>
+          <w:i/>
+          <w:color w:val="000000"/>
+          <w:sz w:val="28"/>
+          <w:szCs w:val="28"/>
+        </w:rPr>
+        <w:t>)</w:t>
+      </w:r>
+      <w:r>
+        <w:rPr>
+          <w:color w:val="000000"/>
+          <w:sz w:val="28"/>
+          <w:szCs w:val="28"/>
+        </w:rPr>
+        <w:t xml:space="preserve"> </w:t>
+      </w:r>
+      <w:r>
+        <w:rPr>
+          <w:color w:val="000000"/>
+          <w:sz w:val="28"/>
+          <w:szCs w:val="28"/>
+        </w:rPr>
+        <w:t xml:space="preserve">и </w:t>
+      </w:r>
+      <w:r>
+        <w:rPr>
+          <w:i/>
+          <w:color w:val="000000"/>
+          <w:sz w:val="28"/>
+          <w:szCs w:val="28"/>
+        </w:rPr>
+        <w:t>(</w:t>
+      </w:r>
+      <w:r>
+        <w:rPr>
+          <w:i/>
+          <w:color w:val="000000"/>
+          <w:sz w:val="28"/>
+          <w:szCs w:val="28"/>
+          <w:lang w:val="en-US"/>
+        </w:rPr>
+        <w:t>x</w:t>
+      </w:r>
+      <w:r>
+        <w:rPr>
+          <w:i/>
+          <w:color w:val="000000"/>
+          <w:sz w:val="28"/>
+          <w:szCs w:val="28"/>
+        </w:rPr>
+        <w:t>-</w:t>
+      </w:r>
+      <w:r>
+        <w:rPr>
+          <w:i/>
+          <w:color w:val="000000"/>
+          <w:sz w:val="28"/>
+          <w:szCs w:val="28"/>
+          <w:lang w:val="en-US"/>
+        </w:rPr>
+        <w:t>R</w:t>
+      </w:r>
+      <w:r>
+        <w:rPr>
+          <w:i/>
+          <w:color w:val="000000"/>
+          <w:sz w:val="28"/>
+          <w:szCs w:val="28"/>
+        </w:rPr>
+        <w:t>)</w:t>
+      </w:r>
+      <w:r>
+        <w:rPr>
+          <w:color w:val="000000"/>
+          <w:sz w:val="28"/>
+          <w:szCs w:val="28"/>
+        </w:rPr>
+        <w:t xml:space="preserve">. </w:t>
+      </w:r>
+      <w:r>
+        <w:rPr>
+          <w:color w:val="000000"/>
+          <w:sz w:val="28"/>
+          <w:szCs w:val="28"/>
+        </w:rPr>
+        <w:t>Если программа не вывела ошибку, то, проходя по вложенному циклу, инвертирует цвета каждого пикселя, предварительно проверив, находятся ли эти пиксели внутри заданной окружности.</w:t>
+      </w:r>
+    </w:p>
+    <w:p>
+      <w:pPr>
+        <w:pStyle w:val="a"/>
+        <w:numPr>
+          <w:ilvl w:val="0"/>
+          <w:numId w:val="0"/>
+        </w:numPr>
+        <w:spacing w:before="0" w:beforeAutospacing="0" w:after="0" w:afterAutospacing="0" w:line="360" w:lineRule="auto"/>
+        <w:ind w:firstLine="720"/>
+        <w:textAlignment w:val="baseline"/>
+        <w:rPr>
+          <w:color w:val="000000"/>
+          <w:sz w:val="28"/>
+          <w:szCs w:val="28"/>
+        </w:rPr>
+      </w:pPr>
+      <w:r>
+        <w:rPr>
+          <w:color w:val="000000"/>
+          <w:sz w:val="28"/>
+          <w:szCs w:val="28"/>
+        </w:rPr>
+        <w:t>3. Рисование отрезка</w:t>
+      </w:r>
+    </w:p>
+    <w:p>
+      <w:pPr>
+        <w:pStyle w:val="a"/>
+        <w:numPr>
+          <w:ilvl w:val="0"/>
+          <w:numId w:val="0"/>
+        </w:numPr>
+        <w:spacing w:before="0" w:beforeAutospacing="0" w:after="0" w:afterAutospacing="0" w:line="360" w:lineRule="auto"/>
+        <w:ind w:firstLine="720"/>
+        <w:textAlignment w:val="baseline"/>
+        <w:rPr>
+          <w:color w:val="000000"/>
+          <w:sz w:val="28"/>
+          <w:szCs w:val="28"/>
+        </w:rPr>
+      </w:pPr>
+      <w:r>
+        <w:rPr>
+          <w:color w:val="000000"/>
+          <w:sz w:val="28"/>
+          <w:szCs w:val="28"/>
+        </w:rPr>
+        <w:t xml:space="preserve">Данная операция осуществляется с помощью одной основной функции </w:t>
+      </w:r>
+      <w:r>
+        <w:rPr>
+          <w:i/>
+          <w:color w:val="000000"/>
+          <w:sz w:val="28"/>
+          <w:szCs w:val="28"/>
+          <w:lang w:val="en-US"/>
+        </w:rPr>
+        <w:t>void</w:t>
+      </w:r>
+      <w:r>
+        <w:rPr>
+          <w:i/>
+          <w:color w:val="000000"/>
+          <w:sz w:val="28"/>
+          <w:szCs w:val="28"/>
+        </w:rPr>
+        <w:t xml:space="preserve"> </w:t>
+      </w:r>
+      <w:proofErr w:type="spellStart"/>
+      <w:proofErr w:type="gramStart"/>
+      <w:r>
+        <w:rPr>
+          <w:i/>
+          <w:color w:val="000000"/>
+          <w:sz w:val="28"/>
+          <w:szCs w:val="28"/>
+          <w:lang w:val="en-US"/>
+        </w:rPr>
+        <w:t>drawSegment</w:t>
+      </w:r>
+      <w:proofErr w:type="spellEnd"/>
+      <w:r>
+        <w:rPr>
+          <w:i/>
+          <w:color w:val="000000"/>
+          <w:sz w:val="28"/>
+          <w:szCs w:val="28"/>
+        </w:rPr>
+        <w:t>(</w:t>
+      </w:r>
+      <w:proofErr w:type="gramEnd"/>
+      <w:r>
+        <w:rPr>
+          <w:i/>
+          <w:color w:val="000000"/>
+          <w:sz w:val="28"/>
+          <w:szCs w:val="28"/>
+        </w:rPr>
+        <w:t>)</w:t>
+      </w:r>
+      <w:r>
+        <w:rPr>
+          <w:color w:val="000000"/>
+          <w:sz w:val="28"/>
+          <w:szCs w:val="28"/>
+        </w:rPr>
+        <w:t xml:space="preserve"> </w:t>
+      </w:r>
+      <w:r>
+        <w:rPr>
+          <w:color w:val="000000"/>
+          <w:sz w:val="28"/>
+          <w:szCs w:val="28"/>
+        </w:rPr>
+        <w:t xml:space="preserve">и двух побочных – </w:t>
+      </w:r>
+      <w:r>
+        <w:rPr>
+          <w:i/>
+          <w:color w:val="000000"/>
+          <w:sz w:val="28"/>
+          <w:szCs w:val="28"/>
+          <w:lang w:val="en-US"/>
+        </w:rPr>
+        <w:t>int</w:t>
+      </w:r>
+      <w:r>
+        <w:rPr>
+          <w:i/>
+          <w:color w:val="000000"/>
+          <w:sz w:val="28"/>
+          <w:szCs w:val="28"/>
+        </w:rPr>
+        <w:t xml:space="preserve"> </w:t>
+      </w:r>
+      <w:r>
+        <w:rPr>
+          <w:i/>
+          <w:color w:val="000000"/>
+          <w:sz w:val="28"/>
+          <w:szCs w:val="28"/>
+          <w:lang w:val="en-US"/>
+        </w:rPr>
+        <w:t>accuracy</w:t>
+      </w:r>
+      <w:r>
+        <w:rPr>
+          <w:i/>
+          <w:color w:val="000000"/>
+          <w:sz w:val="28"/>
+          <w:szCs w:val="28"/>
+        </w:rPr>
+        <w:t>()</w:t>
+      </w:r>
+      <w:r>
+        <w:rPr>
+          <w:color w:val="000000"/>
+          <w:sz w:val="28"/>
+          <w:szCs w:val="28"/>
+        </w:rPr>
+        <w:t xml:space="preserve"> </w:t>
+      </w:r>
+      <w:r>
+        <w:rPr>
+          <w:color w:val="000000"/>
+          <w:sz w:val="28"/>
+          <w:szCs w:val="28"/>
+        </w:rPr>
+        <w:t xml:space="preserve">и </w:t>
+      </w:r>
+      <w:r>
+        <w:rPr>
+          <w:i/>
+          <w:color w:val="000000"/>
+          <w:sz w:val="28"/>
+          <w:szCs w:val="28"/>
+          <w:lang w:val="en-US"/>
+        </w:rPr>
+        <w:t>int</w:t>
+      </w:r>
+      <w:r>
+        <w:rPr>
+          <w:i/>
+          <w:color w:val="000000"/>
+          <w:sz w:val="28"/>
+          <w:szCs w:val="28"/>
+        </w:rPr>
+        <w:t xml:space="preserve"> </w:t>
+      </w:r>
+      <w:proofErr w:type="spellStart"/>
+      <w:r>
+        <w:rPr>
+          <w:i/>
+          <w:color w:val="000000"/>
+          <w:sz w:val="28"/>
+          <w:szCs w:val="28"/>
+          <w:lang w:val="en-US"/>
+        </w:rPr>
+        <w:t>isLine</w:t>
+      </w:r>
+      <w:proofErr w:type="spellEnd"/>
+      <w:r>
+        <w:rPr>
+          <w:i/>
+          <w:color w:val="000000"/>
+          <w:sz w:val="28"/>
+          <w:szCs w:val="28"/>
+        </w:rPr>
+        <w:t>()</w:t>
+      </w:r>
+      <w:r>
+        <w:rPr>
+          <w:color w:val="000000"/>
+          <w:sz w:val="28"/>
+          <w:szCs w:val="28"/>
+        </w:rPr>
+        <w:t xml:space="preserve">. </w:t>
+      </w:r>
+      <w:r>
+        <w:rPr>
+          <w:color w:val="000000"/>
+          <w:sz w:val="28"/>
+          <w:szCs w:val="28"/>
+        </w:rPr>
+        <w:t>Начнём с двух побочных: вторая проверяет</w:t>
+      </w:r>
+      <w:r>
+        <w:rPr>
+          <w:color w:val="000000"/>
+          <w:sz w:val="28"/>
+          <w:szCs w:val="28"/>
+        </w:rPr>
+        <w:t>, могут ли введённые данные образовать линию, в этой же функции вызывается первая, которая проверяет, не превышают ли введённые аргументы заданную погрешность в виде половины ширины линии. Далее в основной функции обрабатываем ошибки: не выходят ли заданные координаты начала и конца отрезка за границу файла, правильно ли введены цвета (должны быть от 0 до 255), также проверяется толщина линии – она не должна быть меньше одного пикселя и не должна быть больше длины или ширины картинки.</w:t>
+      </w:r>
+    </w:p>
+    <w:p>
+      <w:pPr>
+        <w:pStyle w:val="a"/>
+        <w:numPr>
+          <w:ilvl w:val="0"/>
+          <w:numId w:val="0"/>
+        </w:numPr>
+        <w:spacing w:before="0" w:beforeAutospacing="0" w:after="0" w:afterAutospacing="0" w:line="360" w:lineRule="auto"/>
+        <w:ind w:firstLine="720"/>
+        <w:textAlignment w:val="baseline"/>
+        <w:rPr>
+          <w:color w:val="000000"/>
+          <w:sz w:val="28"/>
+          <w:szCs w:val="28"/>
+        </w:rPr>
+      </w:pPr>
+    </w:p>
+    <w:p>
+      <w:pPr>
+        <w:pStyle w:val="a"/>
+        <w:numPr>
+          <w:ilvl w:val="0"/>
+          <w:numId w:val="0"/>
+        </w:numPr>
+        <w:spacing w:before="0" w:beforeAutospacing="0" w:after="0" w:afterAutospacing="0" w:line="360" w:lineRule="auto"/>
+        <w:ind w:firstLine="720"/>
+        <w:textAlignment w:val="baseline"/>
+        <w:rPr>
+          <w:color w:val="000000"/>
+          <w:sz w:val="28"/>
+          <w:szCs w:val="28"/>
+        </w:rPr>
+      </w:pPr>
+    </w:p>
+    <w:p>
+      <w:pPr>
+        <w:pStyle w:val="a"/>
+        <w:numPr>
+          <w:ilvl w:val="0"/>
+          <w:numId w:val="0"/>
+        </w:numPr>
+        <w:spacing w:before="0" w:beforeAutospacing="0" w:after="0" w:afterAutospacing="0" w:line="360" w:lineRule="auto"/>
+        <w:ind w:firstLine="720"/>
+        <w:textAlignment w:val="baseline"/>
+        <w:rPr>
+          <w:color w:val="000000"/>
+          <w:sz w:val="28"/>
+          <w:szCs w:val="28"/>
+        </w:rPr>
+      </w:pPr>
+    </w:p>
+    <w:p>
+      <w:pPr>
+        <w:pStyle w:val="a"/>
+        <w:numPr>
+          <w:ilvl w:val="0"/>
+          <w:numId w:val="0"/>
+        </w:numPr>
+        <w:spacing w:before="0" w:beforeAutospacing="0" w:after="0" w:afterAutospacing="0" w:line="360" w:lineRule="auto"/>
+        <w:ind w:firstLine="720"/>
+        <w:textAlignment w:val="baseline"/>
+        <w:rPr>
+          <w:color w:val="000000"/>
+          <w:sz w:val="28"/>
+          <w:szCs w:val="28"/>
+        </w:rPr>
+      </w:pPr>
+    </w:p>
+    <w:p>
+      <w:pPr>
+        <w:pStyle w:val="a"/>
+        <w:numPr>
+          <w:ilvl w:val="0"/>
+          <w:numId w:val="0"/>
+        </w:numPr>
+        <w:spacing w:before="0" w:beforeAutospacing="0" w:after="0" w:afterAutospacing="0" w:line="360" w:lineRule="auto"/>
+        <w:ind w:firstLine="720"/>
+        <w:textAlignment w:val="baseline"/>
+        <w:rPr>
+          <w:color w:val="000000"/>
+          <w:sz w:val="28"/>
+          <w:szCs w:val="28"/>
+        </w:rPr>
+      </w:pPr>
+    </w:p>
+    <w:p>
+      <w:pPr>
+        <w:pStyle w:val="a"/>
+        <w:numPr>
+          <w:ilvl w:val="0"/>
+          <w:numId w:val="0"/>
+        </w:numPr>
+        <w:spacing w:before="0" w:beforeAutospacing="0" w:after="0" w:afterAutospacing="0" w:line="360" w:lineRule="auto"/>
+        <w:ind w:firstLine="720"/>
+        <w:jc w:val="center"/>
+        <w:textAlignment w:val="baseline"/>
+        <w:rPr>
+          <w:b/>
+          <w:color w:val="000000"/>
+          <w:sz w:val="28"/>
+          <w:szCs w:val="28"/>
+        </w:rPr>
+      </w:pPr>
+      <w:r>
+        <w:rPr>
+          <w:b/>
+          <w:color w:val="000000"/>
+          <w:sz w:val="28"/>
+          <w:szCs w:val="28"/>
+        </w:rPr>
+        <w:lastRenderedPageBreak/>
+        <w:t>3. ТЕСТИРОВАНИЕ</w:t>
+      </w:r>
+    </w:p>
+    <w:p>
+      <w:pPr>
+        <w:pStyle w:val="a"/>
+        <w:numPr>
+          <w:ilvl w:val="0"/>
+          <w:numId w:val="0"/>
+        </w:numPr>
+        <w:spacing w:before="0" w:beforeAutospacing="0" w:after="0" w:afterAutospacing="0" w:line="360" w:lineRule="auto"/>
+        <w:ind w:firstLine="720"/>
+        <w:textAlignment w:val="baseline"/>
+        <w:rPr>
+          <w:color w:val="000000"/>
+          <w:sz w:val="28"/>
+          <w:szCs w:val="28"/>
+          <w:lang w:val="en-US"/>
+        </w:rPr>
+      </w:pPr>
+      <w:r>
+        <w:rPr>
+          <w:color w:val="000000"/>
+          <w:sz w:val="28"/>
+          <w:szCs w:val="28"/>
+        </w:rPr>
+        <w:t>1</w:t>
+      </w:r>
+      <w:r>
+        <w:rPr>
+          <w:color w:val="000000"/>
+          <w:sz w:val="28"/>
+          <w:szCs w:val="28"/>
+          <w:lang w:val="en-US"/>
+        </w:rPr>
+        <w:t xml:space="preserve">. </w:t>
+      </w:r>
+      <w:r>
+        <w:rPr>
+          <w:color w:val="000000"/>
+          <w:sz w:val="28"/>
+          <w:szCs w:val="28"/>
+        </w:rPr>
+        <w:t>Вывод информации о файле:</w:t>
+      </w:r>
+    </w:p>
+    <w:p>
+      <w:pPr>
+        <w:pStyle w:val="a"/>
+        <w:numPr>
+          <w:ilvl w:val="0"/>
+          <w:numId w:val="0"/>
+        </w:numPr>
+        <w:spacing w:before="0" w:beforeAutospacing="0" w:after="0" w:afterAutospacing="0" w:line="360" w:lineRule="auto"/>
+        <w:textAlignment w:val="baseline"/>
+        <w:rPr>
+          <w:color w:val="000000"/>
+          <w:sz w:val="28"/>
+          <w:szCs w:val="28"/>
+          <w:lang w:val="en-US"/>
+        </w:rPr>
+      </w:pPr>
+      <w:r>
+        <w:rPr>
+          <w:color w:val="000000"/>
+          <w:sz w:val="28"/>
+          <w:szCs w:val="28"/>
+          <w:lang w:val="en-US"/>
+        </w:rPr>
+        <w:drawing>
+          <wp:inline distT="0" distB="0" distL="0" distR="0" wp14:anchorId="5BEEBB07" wp14:editId="42A94BD9">
+            <wp:extent cx="6050943" cy="3100181"/>
+            <wp:effectExtent l="0" t="0" r="6985" b="5080"/>
+            <wp:docPr id="1" name="Рисунок 1"/>
+            <wp:cNvGraphicFramePr>
+              <a:graphicFrameLocks xmlns:a="http://schemas.openxmlformats.org/drawingml/2006/main" noChangeAspect="1"/>
+            </wp:cNvGraphicFramePr>
+            <a:graphic xmlns:a="http://schemas.openxmlformats.org/drawingml/2006/main">
+              <a:graphicData uri="http://schemas.openxmlformats.org/drawingml/2006/picture">
+                <pic:pic xmlns:pic="http://schemas.openxmlformats.org/drawingml/2006/picture">
+                  <pic:nvPicPr>
+                    <pic:cNvPr id="1" name=""/>
+                    <pic:cNvPicPr/>
+                  </pic:nvPicPr>
+                  <pic:blipFill>
+                    <a:blip r:embed="rId8"/>
+                    <a:stretch>
+                      <a:fillRect/>
+                    </a:stretch>
+                  </pic:blipFill>
+                  <pic:spPr>
+                    <a:xfrm>
+                      <a:off x="0" y="0"/>
+                      <a:ext cx="6118544" cy="3134816"/>
+                    </a:xfrm>
+                    <a:prstGeom prst="rect">
+                      <a:avLst/>
+                    </a:prstGeom>
+                  </pic:spPr>
+                </pic:pic>
+              </a:graphicData>
+            </a:graphic>
+          </wp:inline>
+        </w:drawing>
+      </w:r>
+    </w:p>
+    <w:p>
+      <w:pPr>
+        <w:pStyle w:val="a"/>
+        <w:numPr>
+          <w:ilvl w:val="0"/>
+          <w:numId w:val="0"/>
+        </w:numPr>
+        <w:spacing w:before="0" w:beforeAutospacing="0" w:after="0" w:afterAutospacing="0" w:line="360" w:lineRule="auto"/>
+        <w:ind w:firstLine="720"/>
+        <w:textAlignment w:val="baseline"/>
+        <w:rPr>
+          <w:color w:val="000000"/>
+          <w:sz w:val="28"/>
+          <w:szCs w:val="28"/>
+        </w:rPr>
+      </w:pPr>
+    </w:p>
+    <w:p>
+      <w:pPr>
+        <w:pStyle w:val="a"/>
+        <w:numPr>
+          <w:ilvl w:val="0"/>
+          <w:numId w:val="0"/>
+        </w:numPr>
+        <w:spacing w:before="0" w:beforeAutospacing="0" w:after="0" w:afterAutospacing="0" w:line="360" w:lineRule="auto"/>
+        <w:ind w:firstLine="720"/>
+        <w:textAlignment w:val="baseline"/>
+        <w:rPr>
+          <w:color w:val="000000"/>
+          <w:sz w:val="28"/>
+          <w:szCs w:val="28"/>
+        </w:rPr>
+      </w:pPr>
+      <w:r>
+        <w:rPr>
+          <w:color w:val="000000"/>
+          <w:sz w:val="28"/>
+          <w:szCs w:val="28"/>
+          <w:lang w:val="en-US"/>
+        </w:rPr>
+        <w:t xml:space="preserve">2. </w:t>
+      </w:r>
+      <w:r>
+        <w:rPr>
+          <w:color w:val="000000"/>
+          <w:sz w:val="28"/>
+          <w:szCs w:val="28"/>
+        </w:rPr>
+        <w:t>Вывод помощи:</w:t>
+      </w:r>
+    </w:p>
+    <w:p>
+      <w:pPr>
+        <w:pStyle w:val="a"/>
+        <w:numPr>
+          <w:ilvl w:val="0"/>
+          <w:numId w:val="0"/>
+        </w:numPr>
+        <w:spacing w:before="0" w:beforeAutospacing="0" w:after="0" w:afterAutospacing="0" w:line="360" w:lineRule="auto"/>
+        <w:textAlignment w:val="baseline"/>
+        <w:rPr>
+          <w:color w:val="000000"/>
+          <w:sz w:val="28"/>
+          <w:szCs w:val="28"/>
+          <w:lang w:val="en-US"/>
+        </w:rPr>
+      </w:pPr>
+      <w:r>
+        <w:rPr>
+          <w:color w:val="000000"/>
+          <w:sz w:val="28"/>
+          <w:szCs w:val="28"/>
+          <w:lang w:val="en-US"/>
+        </w:rPr>
+        <w:drawing>
+          <wp:inline distT="0" distB="0" distL="0" distR="0" wp14:anchorId="5649B675" wp14:editId="72FE3A11">
+            <wp:extent cx="6120130" cy="1772920"/>
+            <wp:effectExtent l="0" t="0" r="0" b="0"/>
+            <wp:docPr id="2" name="Рисунок 2"/>
+            <wp:cNvGraphicFramePr>
+              <a:graphicFrameLocks xmlns:a="http://schemas.openxmlformats.org/drawingml/2006/main" noChangeAspect="1"/>
+            </wp:cNvGraphicFramePr>
+            <a:graphic xmlns:a="http://schemas.openxmlformats.org/drawingml/2006/main">
+              <a:graphicData uri="http://schemas.openxmlformats.org/drawingml/2006/picture">
+                <pic:pic xmlns:pic="http://schemas.openxmlformats.org/drawingml/2006/picture">
+                  <pic:nvPicPr>
+                    <pic:cNvPr id="1" name=""/>
+                    <pic:cNvPicPr/>
+                  </pic:nvPicPr>
+                  <pic:blipFill>
+                    <a:blip r:embed="rId9"/>
+                    <a:stretch>
+                      <a:fillRect/>
+                    </a:stretch>
+                  </pic:blipFill>
+                  <pic:spPr>
+                    <a:xfrm>
+                      <a:off x="0" y="0"/>
+                      <a:ext cx="6139361" cy="1778491"/>
+                    </a:xfrm>
+                    <a:prstGeom prst="rect">
+                      <a:avLst/>
+                    </a:prstGeom>
+                  </pic:spPr>
+                </pic:pic>
+              </a:graphicData>
+            </a:graphic>
+          </wp:inline>
+        </w:drawing>
+      </w:r>
+    </w:p>
+    <w:p>
+      <w:pPr>
+        <w:pStyle w:val="a"/>
+        <w:numPr>
+          <w:ilvl w:val="0"/>
+          <w:numId w:val="0"/>
+        </w:numPr>
+        <w:spacing w:before="0" w:beforeAutospacing="0" w:after="0" w:afterAutospacing="0" w:line="360" w:lineRule="auto"/>
+        <w:ind w:firstLine="720"/>
+        <w:textAlignment w:val="baseline"/>
+        <w:rPr>
+          <w:color w:val="000000"/>
+          <w:sz w:val="28"/>
+          <w:szCs w:val="28"/>
+        </w:rPr>
+      </w:pPr>
+    </w:p>
+    <w:p>
+      <w:pPr>
+        <w:pStyle w:val="a"/>
+        <w:numPr>
+          <w:ilvl w:val="0"/>
+          <w:numId w:val="0"/>
+        </w:numPr>
+        <w:spacing w:before="0" w:beforeAutospacing="0" w:after="0" w:afterAutospacing="0" w:line="360" w:lineRule="auto"/>
+        <w:ind w:firstLine="720"/>
+        <w:textAlignment w:val="baseline"/>
+        <w:rPr>
+          <w:color w:val="000000"/>
+          <w:sz w:val="28"/>
+          <w:szCs w:val="28"/>
+          <w:lang w:val="en-US"/>
+        </w:rPr>
+      </w:pPr>
+      <w:r>
+        <w:rPr>
+          <w:color w:val="000000"/>
+          <w:sz w:val="28"/>
+          <w:szCs w:val="28"/>
+          <w:lang w:val="en-US"/>
+        </w:rPr>
+        <w:t xml:space="preserve">3. </w:t>
+      </w:r>
+      <w:r>
+        <w:rPr>
+          <w:color w:val="000000"/>
+          <w:sz w:val="28"/>
+          <w:szCs w:val="28"/>
+        </w:rPr>
+        <w:t>Обрезка изображения:</w:t>
+      </w:r>
+    </w:p>
+    <w:p>
+      <w:pPr>
+        <w:pStyle w:val="a"/>
+        <w:numPr>
+          <w:ilvl w:val="0"/>
+          <w:numId w:val="0"/>
+        </w:numPr>
+        <w:spacing w:before="0" w:beforeAutospacing="0" w:after="0" w:afterAutospacing="0" w:line="360" w:lineRule="auto"/>
+        <w:textAlignment w:val="baseline"/>
+        <w:rPr>
+          <w:color w:val="000000"/>
+          <w:sz w:val="28"/>
+          <w:szCs w:val="28"/>
+          <w:lang w:val="en-US"/>
+        </w:rPr>
+      </w:pPr>
+      <w:r>
+        <w:rPr>
+          <w:color w:val="000000"/>
+          <w:sz w:val="28"/>
+          <w:szCs w:val="28"/>
+          <w:lang w:val="en-US"/>
+        </w:rPr>
+        <w:drawing>
+          <wp:inline distT="0" distB="0" distL="0" distR="0" wp14:anchorId="7A76A68F" wp14:editId="39B8BD03">
+            <wp:extent cx="6120130" cy="276225"/>
+            <wp:effectExtent l="0" t="0" r="0" b="9525"/>
+            <wp:docPr id="3" name="Рисунок 3"/>
+            <wp:cNvGraphicFramePr>
+              <a:graphicFrameLocks xmlns:a="http://schemas.openxmlformats.org/drawingml/2006/main" noChangeAspect="1"/>
+            </wp:cNvGraphicFramePr>
+            <a:graphic xmlns:a="http://schemas.openxmlformats.org/drawingml/2006/main">
+              <a:graphicData uri="http://schemas.openxmlformats.org/drawingml/2006/picture">
+                <pic:pic xmlns:pic="http://schemas.openxmlformats.org/drawingml/2006/picture">
+                  <pic:nvPicPr>
+                    <pic:cNvPr id="1" name=""/>
+                    <pic:cNvPicPr/>
+                  </pic:nvPicPr>
+                  <pic:blipFill>
+                    <a:blip r:embed="rId10"/>
+                    <a:stretch>
+                      <a:fillRect/>
+                    </a:stretch>
+                  </pic:blipFill>
+                  <pic:spPr>
+                    <a:xfrm>
+                      <a:off x="0" y="0"/>
+                      <a:ext cx="6120130" cy="276225"/>
+                    </a:xfrm>
+                    <a:prstGeom prst="rect">
+                      <a:avLst/>
+                    </a:prstGeom>
+                  </pic:spPr>
+                </pic:pic>
+              </a:graphicData>
+            </a:graphic>
+          </wp:inline>
+        </w:drawing>
+      </w:r>
+    </w:p>
+    <w:p>
+      <w:pPr>
+        <w:pStyle w:val="a"/>
+        <w:numPr>
+          <w:ilvl w:val="0"/>
+          <w:numId w:val="0"/>
+        </w:numPr>
+        <w:spacing w:before="0" w:beforeAutospacing="0" w:after="0" w:afterAutospacing="0" w:line="360" w:lineRule="auto"/>
+        <w:textAlignment w:val="baseline"/>
+        <w:rPr>
+          <w:color w:val="000000"/>
+          <w:sz w:val="28"/>
+          <w:szCs w:val="28"/>
+        </w:rPr>
+      </w:pPr>
+      <w:r>
+        <w:rPr>
+          <w:color w:val="000000"/>
+          <w:sz w:val="28"/>
+          <w:szCs w:val="28"/>
+        </w:rPr>
+        <w:drawing>
+          <wp:inline distT="0" distB="0" distL="0" distR="0" wp14:anchorId="7F6B9421" wp14:editId="06757B16">
+            <wp:extent cx="2375212" cy="1836751"/>
+            <wp:effectExtent l="0" t="0" r="6350" b="0"/>
+            <wp:docPr id="4" name="Рисунок 4"/>
+            <wp:cNvGraphicFramePr>
+              <a:graphicFrameLocks xmlns:a="http://schemas.openxmlformats.org/drawingml/2006/main" noChangeAspect="1"/>
+            </wp:cNvGraphicFramePr>
+            <a:graphic xmlns:a="http://schemas.openxmlformats.org/drawingml/2006/main">
+              <a:graphicData uri="http://schemas.openxmlformats.org/drawingml/2006/picture">
+                <pic:pic xmlns:pic="http://schemas.openxmlformats.org/drawingml/2006/picture">
+                  <pic:nvPicPr>
+                    <pic:cNvPr id="1" name=""/>
+                    <pic:cNvPicPr/>
+                  </pic:nvPicPr>
+                  <pic:blipFill>
+                    <a:blip r:embed="rId11"/>
+                    <a:stretch>
+                      <a:fillRect/>
+                    </a:stretch>
+                  </pic:blipFill>
+                  <pic:spPr>
+                    <a:xfrm>
+                      <a:off x="0" y="0"/>
+                      <a:ext cx="2375212" cy="1836751"/>
+                    </a:xfrm>
+                    <a:prstGeom prst="rect">
+                      <a:avLst/>
+                    </a:prstGeom>
+                  </pic:spPr>
+                </pic:pic>
+              </a:graphicData>
+            </a:graphic>
+          </wp:inline>
+        </w:drawing>
+      </w:r>
+    </w:p>
+    <w:p>
+      <w:pPr>
+        <w:pStyle w:val="a"/>
+        <w:numPr>
+          <w:ilvl w:val="0"/>
+          <w:numId w:val="0"/>
+        </w:numPr>
+        <w:spacing w:before="0" w:beforeAutospacing="0" w:after="0" w:afterAutospacing="0" w:line="360" w:lineRule="auto"/>
+        <w:ind w:firstLine="851"/>
+        <w:textAlignment w:val="baseline"/>
+        <w:rPr>
+          <w:color w:val="000000"/>
+          <w:sz w:val="28"/>
+          <w:szCs w:val="28"/>
+          <w:lang w:val="en-US"/>
+        </w:rPr>
+      </w:pPr>
+      <w:r>
+        <w:rPr>
+          <w:color w:val="000000"/>
+          <w:sz w:val="28"/>
+          <w:szCs w:val="28"/>
+        </w:rPr>
+        <w:lastRenderedPageBreak/>
+        <w:t xml:space="preserve">4. </w:t>
+      </w:r>
+      <w:r>
+        <w:rPr>
+          <w:color w:val="000000"/>
+          <w:sz w:val="28"/>
+          <w:szCs w:val="28"/>
+        </w:rPr>
+        <w:t>Инвертирование цвета в заданной окружности:</w:t>
+      </w:r>
+    </w:p>
+    <w:p>
+      <w:pPr>
+        <w:pStyle w:val="a"/>
+        <w:numPr>
+          <w:ilvl w:val="0"/>
+          <w:numId w:val="0"/>
+        </w:numPr>
+        <w:spacing w:before="0" w:beforeAutospacing="0" w:after="0" w:afterAutospacing="0" w:line="360" w:lineRule="auto"/>
+        <w:textAlignment w:val="baseline"/>
+        <w:rPr>
+          <w:color w:val="000000"/>
+          <w:sz w:val="28"/>
+          <w:szCs w:val="28"/>
+          <w:lang w:val="en-US"/>
+        </w:rPr>
+      </w:pPr>
+      <w:r>
+        <w:rPr>
+          <w:color w:val="000000"/>
+          <w:sz w:val="28"/>
+          <w:szCs w:val="28"/>
+          <w:lang w:val="en-US"/>
+        </w:rPr>
+        <w:drawing>
+          <wp:inline distT="0" distB="0" distL="0" distR="0" wp14:anchorId="262AFF30" wp14:editId="18A7B4E8">
+            <wp:extent cx="6120130" cy="257810"/>
+            <wp:effectExtent l="0" t="0" r="0" b="8890"/>
+            <wp:docPr id="5" name="Рисунок 5"/>
+            <wp:cNvGraphicFramePr>
+              <a:graphicFrameLocks xmlns:a="http://schemas.openxmlformats.org/drawingml/2006/main" noChangeAspect="1"/>
+            </wp:cNvGraphicFramePr>
+            <a:graphic xmlns:a="http://schemas.openxmlformats.org/drawingml/2006/main">
+              <a:graphicData uri="http://schemas.openxmlformats.org/drawingml/2006/picture">
+                <pic:pic xmlns:pic="http://schemas.openxmlformats.org/drawingml/2006/picture">
+                  <pic:nvPicPr>
+                    <pic:cNvPr id="1" name=""/>
+                    <pic:cNvPicPr/>
+                  </pic:nvPicPr>
+                  <pic:blipFill>
+                    <a:blip r:embed="rId12"/>
+                    <a:stretch>
+                      <a:fillRect/>
+                    </a:stretch>
+                  </pic:blipFill>
+                  <pic:spPr>
+                    <a:xfrm>
+                      <a:off x="0" y="0"/>
+                      <a:ext cx="6120130" cy="257810"/>
+                    </a:xfrm>
+                    <a:prstGeom prst="rect">
+                      <a:avLst/>
+                    </a:prstGeom>
+                  </pic:spPr>
+                </pic:pic>
+              </a:graphicData>
+            </a:graphic>
+          </wp:inline>
+        </w:drawing>
+      </w:r>
+    </w:p>
+    <w:p>
+      <w:pPr>
+        <w:pStyle w:val="a"/>
+        <w:numPr>
+          <w:ilvl w:val="0"/>
+          <w:numId w:val="0"/>
+        </w:numPr>
+        <w:spacing w:before="0" w:beforeAutospacing="0" w:after="0" w:afterAutospacing="0" w:line="360" w:lineRule="auto"/>
+        <w:textAlignment w:val="baseline"/>
+        <w:rPr>
+          <w:color w:val="000000"/>
+          <w:sz w:val="28"/>
+          <w:szCs w:val="28"/>
+        </w:rPr>
+      </w:pPr>
+      <w:r>
+        <w:rPr>
+          <w:color w:val="000000"/>
+          <w:sz w:val="28"/>
+          <w:szCs w:val="28"/>
+          <w:lang w:val="en-US"/>
+        </w:rPr>
+        <w:drawing>
+          <wp:inline distT="0" distB="0" distL="0" distR="0" wp14:anchorId="7F8EA132" wp14:editId="1DCAF78C">
+            <wp:extent cx="3734321" cy="2667372"/>
+            <wp:effectExtent l="0" t="0" r="0" b="0"/>
+            <wp:docPr id="6" name="Рисунок 6"/>
+            <wp:cNvGraphicFramePr>
+              <a:graphicFrameLocks xmlns:a="http://schemas.openxmlformats.org/drawingml/2006/main" noChangeAspect="1"/>
+            </wp:cNvGraphicFramePr>
+            <a:graphic xmlns:a="http://schemas.openxmlformats.org/drawingml/2006/main">
+              <a:graphicData uri="http://schemas.openxmlformats.org/drawingml/2006/picture">
+                <pic:pic xmlns:pic="http://schemas.openxmlformats.org/drawingml/2006/picture">
+                  <pic:nvPicPr>
+                    <pic:cNvPr id="1" name=""/>
+                    <pic:cNvPicPr/>
+                  </pic:nvPicPr>
+                  <pic:blipFill>
+                    <a:blip r:embed="rId13"/>
+                    <a:stretch>
+                      <a:fillRect/>
+                    </a:stretch>
+                  </pic:blipFill>
+                  <pic:spPr>
+                    <a:xfrm>
+                      <a:off x="0" y="0"/>
+                      <a:ext cx="3734321" cy="2667372"/>
+                    </a:xfrm>
+                    <a:prstGeom prst="rect">
+                      <a:avLst/>
+                    </a:prstGeom>
+                  </pic:spPr>
+                </pic:pic>
+              </a:graphicData>
+            </a:graphic>
+          </wp:inline>
+        </w:drawing>
+      </w:r>
+      <w:bookmarkStart w:id="0" w:name="_GoBack"/>
+      <w:bookmarkEnd w:id="0"/>
+    </w:p>
+    <w:p>
+      <w:pPr>
+        <w:pStyle w:val="a"/>
+        <w:numPr>
+          <w:ilvl w:val="0"/>
+          <w:numId w:val="0"/>
+        </w:numPr>
+        <w:spacing w:before="0" w:beforeAutospacing="0" w:after="0" w:afterAutospacing="0" w:line="360" w:lineRule="auto"/>
+        <w:ind w:firstLine="720"/>
+        <w:textAlignment w:val="baseline"/>
+        <w:rPr>
+          <w:b/>
           <w:caps/>
           <w:sz w:val="28"/>
           <w:szCs w:val="28"/>
         </w:rPr>
-        <w:lastRenderedPageBreak/>
+      </w:pPr>
+      <w:r>
         <w:br w:type="page"/>
       </w:r>
       <w:r>
@@ -4518,7 +8552,7 @@
         </w:rPr>
         <w:t xml:space="preserve">: </w:t>
       </w:r>
-      <w:hyperlink r:id="rId8" w:history="1">
+      <w:hyperlink r:id="rId14" w:history="1">
         <w:r>
           <w:rPr>
             <w:rStyle w:val="af7"/>
@@ -4979,8 +9013,6 @@
         </w:rPr>
         <w:t>Исходный код</w:t>
       </w:r>
-      <w:bookmarkStart w:id="0" w:name="_GoBack"/>
-      <w:bookmarkEnd w:id="0"/>
     </w:p>
     <w:p>
       <w:pPr>
@@ -4993,8 +9025,8 @@
       </w:pPr>
     </w:p>
     <w:sectPr>
-      <w:headerReference w:type="default" r:id="rId9"/>
-      <w:footerReference w:type="default" r:id="rId10"/>
+      <w:headerReference w:type="default" r:id="rId15"/>
+      <w:footerReference w:type="default" r:id="rId16"/>
       <w:pgSz w:w="11906" w:h="16838"/>
       <w:pgMar w:top="1134" w:right="567" w:bottom="1134" w:left="1701" w:header="425" w:footer="709" w:gutter="0"/>
       <w:cols w:space="708"/>
@@ -5569,6 +9601,178 @@
     </w:lvl>
   </w:abstractNum>
   <w:abstractNum w:abstractNumId="4" w15:restartNumberingAfterBreak="0">
+    <w:nsid w:val="20C00F2F"/>
+    <w:multiLevelType w:val="hybridMultilevel"/>
+    <w:tmpl w:val="47A04942"/>
+    <w:lvl w:ilvl="0" w:tplc="0419000F">
+      <w:start w:val="1"/>
+      <w:numFmt w:val="decimal"/>
+      <w:lvlText w:val="%1."/>
+      <w:lvlJc w:val="left"/>
+      <w:pPr>
+        <w:ind w:left="1440" w:hanging="360"/>
+      </w:pPr>
+    </w:lvl>
+    <w:lvl w:ilvl="1" w:tplc="04190019" w:tentative="1">
+      <w:start w:val="1"/>
+      <w:numFmt w:val="lowerLetter"/>
+      <w:lvlText w:val="%2."/>
+      <w:lvlJc w:val="left"/>
+      <w:pPr>
+        <w:ind w:left="2160" w:hanging="360"/>
+      </w:pPr>
+    </w:lvl>
+    <w:lvl w:ilvl="2" w:tplc="0419001B" w:tentative="1">
+      <w:start w:val="1"/>
+      <w:numFmt w:val="lowerRoman"/>
+      <w:lvlText w:val="%3."/>
+      <w:lvlJc w:val="right"/>
+      <w:pPr>
+        <w:ind w:left="2880" w:hanging="180"/>
+      </w:pPr>
+    </w:lvl>
+    <w:lvl w:ilvl="3" w:tplc="0419000F" w:tentative="1">
+      <w:start w:val="1"/>
+      <w:numFmt w:val="decimal"/>
+      <w:lvlText w:val="%4."/>
+      <w:lvlJc w:val="left"/>
+      <w:pPr>
+        <w:ind w:left="3600" w:hanging="360"/>
+      </w:pPr>
+    </w:lvl>
+    <w:lvl w:ilvl="4" w:tplc="04190019" w:tentative="1">
+      <w:start w:val="1"/>
+      <w:numFmt w:val="lowerLetter"/>
+      <w:lvlText w:val="%5."/>
+      <w:lvlJc w:val="left"/>
+      <w:pPr>
+        <w:ind w:left="4320" w:hanging="360"/>
+      </w:pPr>
+    </w:lvl>
+    <w:lvl w:ilvl="5" w:tplc="0419001B" w:tentative="1">
+      <w:start w:val="1"/>
+      <w:numFmt w:val="lowerRoman"/>
+      <w:lvlText w:val="%6."/>
+      <w:lvlJc w:val="right"/>
+      <w:pPr>
+        <w:ind w:left="5040" w:hanging="180"/>
+      </w:pPr>
+    </w:lvl>
+    <w:lvl w:ilvl="6" w:tplc="0419000F" w:tentative="1">
+      <w:start w:val="1"/>
+      <w:numFmt w:val="decimal"/>
+      <w:lvlText w:val="%7."/>
+      <w:lvlJc w:val="left"/>
+      <w:pPr>
+        <w:ind w:left="5760" w:hanging="360"/>
+      </w:pPr>
+    </w:lvl>
+    <w:lvl w:ilvl="7" w:tplc="04190019" w:tentative="1">
+      <w:start w:val="1"/>
+      <w:numFmt w:val="lowerLetter"/>
+      <w:lvlText w:val="%8."/>
+      <w:lvlJc w:val="left"/>
+      <w:pPr>
+        <w:ind w:left="6480" w:hanging="360"/>
+      </w:pPr>
+    </w:lvl>
+    <w:lvl w:ilvl="8" w:tplc="0419001B" w:tentative="1">
+      <w:start w:val="1"/>
+      <w:numFmt w:val="lowerRoman"/>
+      <w:lvlText w:val="%9."/>
+      <w:lvlJc w:val="right"/>
+      <w:pPr>
+        <w:ind w:left="7200" w:hanging="180"/>
+      </w:pPr>
+    </w:lvl>
+  </w:abstractNum>
+  <w:abstractNum w:abstractNumId="5" w15:restartNumberingAfterBreak="0">
+    <w:nsid w:val="239A02B5"/>
+    <w:multiLevelType w:val="hybridMultilevel"/>
+    <w:tmpl w:val="0ACCA7A2"/>
+    <w:lvl w:ilvl="0" w:tplc="04190011">
+      <w:start w:val="1"/>
+      <w:numFmt w:val="decimal"/>
+      <w:lvlText w:val="%1)"/>
+      <w:lvlJc w:val="left"/>
+      <w:pPr>
+        <w:ind w:left="720" w:hanging="360"/>
+      </w:pPr>
+    </w:lvl>
+    <w:lvl w:ilvl="1" w:tplc="04190019" w:tentative="1">
+      <w:start w:val="1"/>
+      <w:numFmt w:val="lowerLetter"/>
+      <w:lvlText w:val="%2."/>
+      <w:lvlJc w:val="left"/>
+      <w:pPr>
+        <w:ind w:left="1440" w:hanging="360"/>
+      </w:pPr>
+    </w:lvl>
+    <w:lvl w:ilvl="2" w:tplc="0419001B" w:tentative="1">
+      <w:start w:val="1"/>
+      <w:numFmt w:val="lowerRoman"/>
+      <w:lvlText w:val="%3."/>
+      <w:lvlJc w:val="right"/>
+      <w:pPr>
+        <w:ind w:left="2160" w:hanging="180"/>
+      </w:pPr>
+    </w:lvl>
+    <w:lvl w:ilvl="3" w:tplc="0419000F" w:tentative="1">
+      <w:start w:val="1"/>
+      <w:numFmt w:val="decimal"/>
+      <w:lvlText w:val="%4."/>
+      <w:lvlJc w:val="left"/>
+      <w:pPr>
+        <w:ind w:left="2880" w:hanging="360"/>
+      </w:pPr>
+    </w:lvl>
+    <w:lvl w:ilvl="4" w:tplc="04190019" w:tentative="1">
+      <w:start w:val="1"/>
+      <w:numFmt w:val="lowerLetter"/>
+      <w:lvlText w:val="%5."/>
+      <w:lvlJc w:val="left"/>
+      <w:pPr>
+        <w:ind w:left="3600" w:hanging="360"/>
+      </w:pPr>
+    </w:lvl>
+    <w:lvl w:ilvl="5" w:tplc="0419001B" w:tentative="1">
+      <w:start w:val="1"/>
+      <w:numFmt w:val="lowerRoman"/>
+      <w:lvlText w:val="%6."/>
+      <w:lvlJc w:val="right"/>
+      <w:pPr>
+        <w:ind w:left="4320" w:hanging="180"/>
+      </w:pPr>
+    </w:lvl>
+    <w:lvl w:ilvl="6" w:tplc="0419000F" w:tentative="1">
+      <w:start w:val="1"/>
+      <w:numFmt w:val="decimal"/>
+      <w:lvlText w:val="%7."/>
+      <w:lvlJc w:val="left"/>
+      <w:pPr>
+        <w:ind w:left="5040" w:hanging="360"/>
+      </w:pPr>
+    </w:lvl>
+    <w:lvl w:ilvl="7" w:tplc="04190019" w:tentative="1">
+      <w:start w:val="1"/>
+      <w:numFmt w:val="lowerLetter"/>
+      <w:lvlText w:val="%8."/>
+      <w:lvlJc w:val="left"/>
+      <w:pPr>
+        <w:ind w:left="5760" w:hanging="360"/>
+      </w:pPr>
+    </w:lvl>
+    <w:lvl w:ilvl="8" w:tplc="0419001B" w:tentative="1">
+      <w:start w:val="1"/>
+      <w:numFmt w:val="lowerRoman"/>
+      <w:lvlText w:val="%9."/>
+      <w:lvlJc w:val="right"/>
+      <w:pPr>
+        <w:ind w:left="6480" w:hanging="180"/>
+      </w:pPr>
+    </w:lvl>
+  </w:abstractNum>
+  <w:abstractNum w:abstractNumId="6" w15:restartNumberingAfterBreak="0">
     <w:nsid w:val="36E6422A"/>
     <w:multiLevelType w:val="hybridMultilevel"/>
     <w:tmpl w:val="0016B184"/>
@@ -5692,7 +9896,7 @@
       </w:rPr>
     </w:lvl>
   </w:abstractNum>
-  <w:abstractNum w:abstractNumId="5" w15:restartNumberingAfterBreak="0">
+  <w:abstractNum w:abstractNumId="7" w15:restartNumberingAfterBreak="0">
     <w:nsid w:val="3CD27A42"/>
     <w:multiLevelType w:val="hybridMultilevel"/>
     <w:tmpl w:val="AE9C2690"/>
@@ -5833,7 +10037,7 @@
       </w:rPr>
     </w:lvl>
   </w:abstractNum>
-  <w:abstractNum w:abstractNumId="6" w15:restartNumberingAfterBreak="0">
+  <w:abstractNum w:abstractNumId="8" w15:restartNumberingAfterBreak="0">
     <w:nsid w:val="45202FA2"/>
     <w:multiLevelType w:val="hybridMultilevel"/>
     <w:tmpl w:val="1BE0A802"/>
@@ -5946,7 +10150,7 @@
       </w:rPr>
     </w:lvl>
   </w:abstractNum>
-  <w:abstractNum w:abstractNumId="7" w15:restartNumberingAfterBreak="0">
+  <w:abstractNum w:abstractNumId="9" w15:restartNumberingAfterBreak="0">
     <w:nsid w:val="46445353"/>
     <w:multiLevelType w:val="hybridMultilevel"/>
     <w:tmpl w:val="CE2ABDA2"/>
@@ -6059,7 +10263,7 @@
       </w:rPr>
     </w:lvl>
   </w:abstractNum>
-  <w:abstractNum w:abstractNumId="8" w15:restartNumberingAfterBreak="0">
+  <w:abstractNum w:abstractNumId="10" w15:restartNumberingAfterBreak="0">
     <w:nsid w:val="516426DD"/>
     <w:multiLevelType w:val="hybridMultilevel"/>
     <w:tmpl w:val="277403F8"/>
@@ -6172,7 +10376,7 @@
       </w:rPr>
     </w:lvl>
   </w:abstractNum>
-  <w:abstractNum w:abstractNumId="9" w15:restartNumberingAfterBreak="0">
+  <w:abstractNum w:abstractNumId="11" w15:restartNumberingAfterBreak="0">
     <w:nsid w:val="5BDE274A"/>
     <w:multiLevelType w:val="hybridMultilevel"/>
     <w:tmpl w:val="1D3E4D60"/>
@@ -6285,7 +10489,7 @@
       </w:rPr>
     </w:lvl>
   </w:abstractNum>
-  <w:abstractNum w:abstractNumId="10" w15:restartNumberingAfterBreak="0">
+  <w:abstractNum w:abstractNumId="12" w15:restartNumberingAfterBreak="0">
     <w:nsid w:val="5D056493"/>
     <w:multiLevelType w:val="multilevel"/>
     <w:tmpl w:val="8E2EF1FC"/>
@@ -6430,7 +10634,7 @@
       </w:rPr>
     </w:lvl>
   </w:abstractNum>
-  <w:abstractNum w:abstractNumId="11" w15:restartNumberingAfterBreak="0">
+  <w:abstractNum w:abstractNumId="13" w15:restartNumberingAfterBreak="0">
     <w:nsid w:val="64A83CEC"/>
     <w:multiLevelType w:val="hybridMultilevel"/>
     <w:tmpl w:val="C360E2A6"/>
@@ -6543,7 +10747,7 @@
       </w:rPr>
     </w:lvl>
   </w:abstractNum>
-  <w:abstractNum w:abstractNumId="12" w15:restartNumberingAfterBreak="0">
+  <w:abstractNum w:abstractNumId="14" w15:restartNumberingAfterBreak="0">
     <w:nsid w:val="71633FC1"/>
     <w:multiLevelType w:val="hybridMultilevel"/>
     <w:tmpl w:val="10AC17CE"/>
@@ -6657,16 +10861,16 @@
     </w:lvl>
   </w:abstractNum>
   <w:num w:numId="1">
-    <w:abstractNumId w:val="5"/>
+    <w:abstractNumId w:val="7"/>
   </w:num>
   <w:num w:numId="2">
     <w:abstractNumId w:val="0"/>
   </w:num>
   <w:num w:numId="3">
-    <w:abstractNumId w:val="4"/>
+    <w:abstractNumId w:val="6"/>
   </w:num>
   <w:num w:numId="4">
-    <w:abstractNumId w:val="11"/>
+    <w:abstractNumId w:val="13"/>
   </w:num>
   <w:num w:numId="5">
     <w:abstractNumId w:val="3"/>
@@ -6675,27 +10879,45 @@
     <w:abstractNumId w:val="1"/>
   </w:num>
   <w:num w:numId="7">
-    <w:abstractNumId w:val="10"/>
+    <w:abstractNumId w:val="12"/>
   </w:num>
   <w:num w:numId="8">
     <w:abstractNumId w:val="2"/>
   </w:num>
   <w:num w:numId="9">
+    <w:abstractNumId w:val="10"/>
+  </w:num>
+  <w:num w:numId="10">
+    <w:abstractNumId w:val="11"/>
+  </w:num>
+  <w:num w:numId="11">
+    <w:abstractNumId w:val="14"/>
+  </w:num>
+  <w:num w:numId="12">
+    <w:abstractNumId w:val="7"/>
+  </w:num>
+  <w:num w:numId="13">
     <w:abstractNumId w:val="8"/>
   </w:num>
-  <w:num w:numId="10">
+  <w:num w:numId="14">
     <w:abstractNumId w:val="9"/>
   </w:num>
-  <w:num w:numId="11">
-    <w:abstractNumId w:val="12"/>
+  <w:num w:numId="15">
+    <w:abstractNumId w:val="7"/>
   </w:num>
-  <w:num w:numId="12">
+  <w:num w:numId="16">
+    <w:abstractNumId w:val="7"/>
+  </w:num>
+  <w:num w:numId="17">
+    <w:abstractNumId w:val="4"/>
+  </w:num>
+  <w:num w:numId="18">
     <w:abstractNumId w:val="5"/>
   </w:num>
-  <w:num w:numId="13">
-    <w:abstractNumId w:val="6"/>
+  <w:num w:numId="19">
+    <w:abstractNumId w:val="7"/>
   </w:num>
-  <w:num w:numId="14">
+  <w:num w:numId="20">
     <w:abstractNumId w:val="7"/>
   </w:num>
   <w:numIdMacAtCleanup w:val="3"/>
@@ -9036,7 +13258,7 @@
 </file>
 
 <file path=customXml/itemProps1.xml><?xml version="1.0" encoding="utf-8"?>
-<ds:datastoreItem xmlns:ds="http://schemas.openxmlformats.org/officeDocument/2006/customXml" ds:itemID="{36E0C8E5-99C4-48EC-96CE-60313F43DBA8}">
+<ds:datastoreItem xmlns:ds="http://schemas.openxmlformats.org/officeDocument/2006/customXml" ds:itemID="{4A61BF2D-5632-4B6A-9E15-1AFEB4C470D4}">
   <ds:schemaRefs>
     <ds:schemaRef ds:uri="http://schemas.openxmlformats.org/officeDocument/2006/bibliography"/>
   </ds:schemaRefs>

</xml_diff>

<commit_message>
Update target && add sb to the literature list
</commit_message>
<xml_diff>
--- a/report.docx
+++ b/report.docx
@@ -2100,7 +2100,16 @@
                 <w:sz w:val="28"/>
                 <w:szCs w:val="28"/>
               </w:rPr>
-              <w:t>Цели</w:t>
+              <w:t>Цел</w:t>
+            </w:r>
+            <w:r>
+              <w:rPr>
+                <w:bCs/>
+                <w:color w:val="000000" w:themeColor="text1"/>
+                <w:sz w:val="28"/>
+                <w:szCs w:val="28"/>
+              </w:rPr>
+              <w:t>ь</w:t>
             </w:r>
             <w:r>
               <w:rPr>
@@ -4151,7 +4160,25 @@
           <w:sz w:val="28"/>
           <w:szCs w:val="28"/>
         </w:rPr>
-        <w:t>2. Цели и задачи работы</w:t>
+        <w:t>2. Цел</w:t>
+      </w:r>
+      <w:r>
+        <w:rPr>
+          <w:b/>
+          <w:color w:val="000000" w:themeColor="text1"/>
+          <w:sz w:val="28"/>
+          <w:szCs w:val="28"/>
+        </w:rPr>
+        <w:t>ь</w:t>
+      </w:r>
+      <w:r>
+        <w:rPr>
+          <w:b/>
+          <w:color w:val="000000" w:themeColor="text1"/>
+          <w:sz w:val="28"/>
+          <w:szCs w:val="28"/>
+        </w:rPr>
+        <w:t xml:space="preserve"> и задачи работы</w:t>
       </w:r>
     </w:p>
     <w:p>
@@ -7844,7 +7871,6 @@
           <w:color w:val="000000"/>
           <w:sz w:val="28"/>
           <w:szCs w:val="28"/>
-          <w:lang w:val="en-US"/>
         </w:rPr>
       </w:pPr>
       <w:r>
@@ -7860,7 +7886,6 @@
           <w:color w:val="000000"/>
           <w:sz w:val="28"/>
           <w:szCs w:val="28"/>
-          <w:lang w:val="en-US"/>
         </w:rPr>
         <w:t xml:space="preserve">. </w:t>
       </w:r>
@@ -7891,6 +7916,7 @@
       </w:pPr>
       <w:r>
         <w:rPr>
+          <w:noProof/>
           <w:color w:val="000000"/>
           <w:sz w:val="28"/>
           <w:szCs w:val="28"/>
@@ -8002,6 +8028,7 @@
       </w:pPr>
       <w:r>
         <w:rPr>
+          <w:noProof/>
           <w:color w:val="000000"/>
           <w:sz w:val="28"/>
           <w:szCs w:val="28"/>
@@ -8114,6 +8141,7 @@
       </w:pPr>
       <w:r>
         <w:rPr>
+          <w:noProof/>
           <w:color w:val="000000"/>
           <w:sz w:val="28"/>
           <w:szCs w:val="28"/>
@@ -8173,6 +8201,7 @@
       </w:pPr>
       <w:r>
         <w:rPr>
+          <w:noProof/>
           <w:color w:val="000000"/>
           <w:sz w:val="28"/>
           <w:szCs w:val="28"/>
@@ -8228,7 +8257,6 @@
           <w:color w:val="000000"/>
           <w:sz w:val="28"/>
           <w:szCs w:val="28"/>
-          <w:lang w:val="en-US"/>
         </w:rPr>
       </w:pPr>
       <w:r>
@@ -8267,6 +8295,7 @@
       </w:pPr>
       <w:r>
         <w:rPr>
+          <w:noProof/>
           <w:color w:val="000000"/>
           <w:sz w:val="28"/>
           <w:szCs w:val="28"/>
@@ -8327,6 +8356,7 @@
       </w:pPr>
       <w:r>
         <w:rPr>
+          <w:noProof/>
           <w:color w:val="000000"/>
           <w:sz w:val="28"/>
           <w:szCs w:val="28"/>
@@ -8438,6 +8468,7 @@
       </w:pPr>
       <w:r>
         <w:rPr>
+          <w:noProof/>
           <w:color w:val="000000"/>
           <w:sz w:val="28"/>
           <w:szCs w:val="28"/>
@@ -8496,6 +8527,7 @@
       </w:pPr>
       <w:r>
         <w:rPr>
+          <w:noProof/>
           <w:color w:val="000000"/>
           <w:sz w:val="28"/>
           <w:szCs w:val="28"/>
@@ -8597,6 +8629,7 @@
       </w:pPr>
       <w:r>
         <w:rPr>
+          <w:noProof/>
           <w:color w:val="000000"/>
           <w:sz w:val="28"/>
           <w:szCs w:val="28"/>
@@ -8782,23 +8815,7 @@
           <w:sz w:val="28"/>
           <w:szCs w:val="28"/>
         </w:rPr>
-        <w:t xml:space="preserve">: </w:t>
-      </w:r>
-      <w:r>
-        <w:rPr>
-          <w:color w:val="000000"/>
-          <w:sz w:val="28"/>
-          <w:szCs w:val="28"/>
-        </w:rPr>
-        <w:t>рисование отрезка, инвертирование цветов в заданной окружности и обрезка изображения.</w:t>
-      </w:r>
-      <w:r>
-        <w:rPr>
-          <w:color w:val="000000"/>
-          <w:sz w:val="28"/>
-          <w:szCs w:val="28"/>
-        </w:rPr>
-        <w:t xml:space="preserve"> Для обработки запросов пользователя был реализован </w:t>
+        <w:t xml:space="preserve">: рисование отрезка, инвертирование цветов в заданной окружности и обрезка изображения. Для обработки запросов пользователя был реализован </w:t>
       </w:r>
       <w:r>
         <w:rPr>
@@ -8953,7 +8970,131 @@
           <w:sz w:val="28"/>
           <w:szCs w:val="28"/>
         </w:rPr>
-        <w:t xml:space="preserve">1. </w:t>
+        <w:t>1.</w:t>
+      </w:r>
+      <w:r>
+        <w:rPr>
+          <w:color w:val="000000" w:themeColor="text1"/>
+          <w:sz w:val="28"/>
+          <w:szCs w:val="28"/>
+        </w:rPr>
+        <w:t xml:space="preserve"> Б.В. </w:t>
+      </w:r>
+      <w:proofErr w:type="spellStart"/>
+      <w:r>
+        <w:rPr>
+          <w:color w:val="000000" w:themeColor="text1"/>
+          <w:sz w:val="28"/>
+          <w:szCs w:val="28"/>
+        </w:rPr>
+        <w:t>Керниган</w:t>
+      </w:r>
+      <w:proofErr w:type="spellEnd"/>
+      <w:r>
+        <w:rPr>
+          <w:color w:val="000000" w:themeColor="text1"/>
+          <w:sz w:val="28"/>
+          <w:szCs w:val="28"/>
+        </w:rPr>
+        <w:t xml:space="preserve">. Язык </w:t>
+      </w:r>
+      <w:proofErr w:type="gramStart"/>
+      <w:r>
+        <w:rPr>
+          <w:color w:val="000000" w:themeColor="text1"/>
+          <w:sz w:val="28"/>
+          <w:szCs w:val="28"/>
+        </w:rPr>
+        <w:t>С :</w:t>
+      </w:r>
+      <w:proofErr w:type="gramEnd"/>
+      <w:r>
+        <w:rPr>
+          <w:color w:val="000000" w:themeColor="text1"/>
+          <w:sz w:val="28"/>
+          <w:szCs w:val="28"/>
+        </w:rPr>
+        <w:t xml:space="preserve"> Учебник </w:t>
+      </w:r>
+      <w:r>
+        <w:rPr>
+          <w:color w:val="000000" w:themeColor="text1"/>
+          <w:sz w:val="28"/>
+          <w:szCs w:val="28"/>
+        </w:rPr>
+        <w:t xml:space="preserve">/ </w:t>
+      </w:r>
+      <w:r>
+        <w:rPr>
+          <w:color w:val="000000" w:themeColor="text1"/>
+          <w:sz w:val="28"/>
+          <w:szCs w:val="28"/>
+        </w:rPr>
+        <w:t xml:space="preserve">Б.В. </w:t>
+      </w:r>
+      <w:proofErr w:type="spellStart"/>
+      <w:r>
+        <w:rPr>
+          <w:color w:val="000000" w:themeColor="text1"/>
+          <w:sz w:val="28"/>
+          <w:szCs w:val="28"/>
+        </w:rPr>
+        <w:t>Керниган</w:t>
+      </w:r>
+      <w:proofErr w:type="spellEnd"/>
+      <w:r>
+        <w:rPr>
+          <w:color w:val="000000" w:themeColor="text1"/>
+          <w:sz w:val="28"/>
+          <w:szCs w:val="28"/>
+        </w:rPr>
+        <w:t>, Д.М. Ричи</w:t>
+      </w:r>
+      <w:r>
+        <w:rPr>
+          <w:color w:val="000000" w:themeColor="text1"/>
+          <w:sz w:val="28"/>
+          <w:szCs w:val="28"/>
+        </w:rPr>
+        <w:t xml:space="preserve"> – М. : Изд-во Вильямс, 2019. – 277 </w:t>
+      </w:r>
+      <w:bookmarkStart w:id="0" w:name="_GoBack"/>
+      <w:bookmarkEnd w:id="0"/>
+      <w:r>
+        <w:rPr>
+          <w:color w:val="000000" w:themeColor="text1"/>
+          <w:sz w:val="28"/>
+          <w:szCs w:val="28"/>
+        </w:rPr>
+        <w:t xml:space="preserve">с. </w:t>
+      </w:r>
+      <w:r>
+        <w:rPr>
+          <w:color w:val="000000" w:themeColor="text1"/>
+          <w:sz w:val="28"/>
+          <w:szCs w:val="28"/>
+        </w:rPr>
+        <w:t xml:space="preserve"> (дата обращения: 10.07.2022)</w:t>
+      </w:r>
+    </w:p>
+    <w:p>
+      <w:pPr>
+        <w:spacing w:line="360" w:lineRule="auto"/>
+        <w:ind w:firstLine="709"/>
+        <w:jc w:val="both"/>
+        <w:rPr>
+          <w:color w:val="000000" w:themeColor="text1"/>
+          <w:sz w:val="28"/>
+          <w:szCs w:val="28"/>
+        </w:rPr>
+      </w:pPr>
+      <w:r>
+        <w:rPr>
+          <w:color w:val="000000" w:themeColor="text1"/>
+          <w:sz w:val="28"/>
+          <w:szCs w:val="28"/>
+        </w:rPr>
+        <w:t xml:space="preserve">2. </w:t>
       </w:r>
       <w:r>
         <w:rPr>
@@ -9024,6 +9165,7 @@
           </w:rPr>
           <w:t>://</w:t>
         </w:r>
+        <w:proofErr w:type="spellStart"/>
         <w:r>
           <w:rPr>
             <w:rStyle w:val="af7"/>
@@ -9033,6 +9175,7 @@
           </w:rPr>
           <w:t>en</w:t>
         </w:r>
+        <w:proofErr w:type="spellEnd"/>
         <w:r>
           <w:rPr>
             <w:rStyle w:val="af7"/>
@@ -9041,6 +9184,7 @@
           </w:rPr>
           <w:t>.</w:t>
         </w:r>
+        <w:proofErr w:type="spellStart"/>
         <w:r>
           <w:rPr>
             <w:rStyle w:val="af7"/>
@@ -9050,6 +9194,7 @@
           </w:rPr>
           <w:t>wikipedia</w:t>
         </w:r>
+        <w:proofErr w:type="spellEnd"/>
         <w:r>
           <w:rPr>
             <w:rStyle w:val="af7"/>
@@ -9170,7 +9315,23 @@
           <w:sz w:val="28"/>
           <w:szCs w:val="28"/>
         </w:rPr>
-        <w:t xml:space="preserve">2. </w:t>
+        <w:t>3</w:t>
+      </w:r>
+      <w:r>
+        <w:rPr>
+          <w:color w:val="000000" w:themeColor="text1"/>
+          <w:sz w:val="28"/>
+          <w:szCs w:val="28"/>
+        </w:rPr>
+        <w:t>.</w:t>
+      </w:r>
+      <w:r>
+        <w:rPr>
+          <w:color w:val="000000" w:themeColor="text1"/>
+          <w:sz w:val="28"/>
+          <w:szCs w:val="28"/>
+        </w:rPr>
+        <w:t xml:space="preserve"> </w:t>
       </w:r>
       <w:r>
         <w:rPr>
@@ -9232,6 +9393,7 @@
           </w:rPr>
           <w:t>://</w:t>
         </w:r>
+        <w:proofErr w:type="spellStart"/>
         <w:r>
           <w:rPr>
             <w:rStyle w:val="af7"/>
@@ -9241,6 +9403,7 @@
           </w:rPr>
           <w:t>en</w:t>
         </w:r>
+        <w:proofErr w:type="spellEnd"/>
         <w:r>
           <w:rPr>
             <w:rStyle w:val="af7"/>
@@ -9249,6 +9412,7 @@
           </w:rPr>
           <w:t>.</w:t>
         </w:r>
+        <w:proofErr w:type="spellStart"/>
         <w:r>
           <w:rPr>
             <w:rStyle w:val="af7"/>
@@ -9258,6 +9422,7 @@
           </w:rPr>
           <w:t>wikipedia</w:t>
         </w:r>
+        <w:proofErr w:type="spellEnd"/>
         <w:r>
           <w:rPr>
             <w:rStyle w:val="af7"/>
@@ -9300,6 +9465,7 @@
           </w:rPr>
           <w:t>/</w:t>
         </w:r>
+        <w:proofErr w:type="spellStart"/>
         <w:r>
           <w:rPr>
             <w:rStyle w:val="af7"/>
@@ -9309,6 +9475,7 @@
           </w:rPr>
           <w:t>Getopt</w:t>
         </w:r>
+        <w:proofErr w:type="spellEnd"/>
       </w:hyperlink>
       <w:r>
         <w:rPr>
@@ -9376,7 +9543,7 @@
           <w:sz w:val="28"/>
           <w:szCs w:val="28"/>
         </w:rPr>
-        <w:t>3</w:t>
+        <w:t>4</w:t>
       </w:r>
       <w:r>
         <w:rPr>
@@ -9402,6 +9569,7 @@
         </w:rPr>
         <w:t xml:space="preserve">Статья в </w:t>
       </w:r>
+      <w:proofErr w:type="spellStart"/>
       <w:r>
         <w:rPr>
           <w:color w:val="000000" w:themeColor="text1"/>
@@ -9410,6 +9578,7 @@
         </w:rPr>
         <w:t>Wikipedia</w:t>
       </w:r>
+      <w:proofErr w:type="spellEnd"/>
       <w:r>
         <w:rPr>
           <w:color w:val="000000" w:themeColor="text1"/>
@@ -9433,15 +9602,7 @@
           <w:sz w:val="28"/>
           <w:szCs w:val="28"/>
         </w:rPr>
-        <w:t>:</w:t>
-      </w:r>
-      <w:r>
-        <w:rPr>
-          <w:color w:val="000000" w:themeColor="text1"/>
-          <w:sz w:val="28"/>
-          <w:szCs w:val="28"/>
-        </w:rPr>
-        <w:t xml:space="preserve"> </w:t>
+        <w:t xml:space="preserve">: </w:t>
       </w:r>
       <w:hyperlink r:id="rId19" w:history="1">
         <w:r>
@@ -9611,7 +9772,31 @@
           <w:sz w:val="28"/>
           <w:szCs w:val="28"/>
         </w:rPr>
-        <w:t xml:space="preserve">4. Сайт онлайн-справочник. </w:t>
+        <w:t>5</w:t>
+      </w:r>
+      <w:r>
+        <w:rPr>
+          <w:color w:val="000000" w:themeColor="text1"/>
+          <w:sz w:val="28"/>
+          <w:szCs w:val="28"/>
+        </w:rPr>
+        <w:t>.</w:t>
+      </w:r>
+      <w:r>
+        <w:rPr>
+          <w:color w:val="000000" w:themeColor="text1"/>
+          <w:sz w:val="28"/>
+          <w:szCs w:val="28"/>
+        </w:rPr>
+        <w:t xml:space="preserve"> </w:t>
+      </w:r>
+      <w:r>
+        <w:rPr>
+          <w:color w:val="000000" w:themeColor="text1"/>
+          <w:sz w:val="28"/>
+          <w:szCs w:val="28"/>
+        </w:rPr>
+        <w:t xml:space="preserve">Сайт онлайн-справочник. </w:t>
       </w:r>
       <w:r>
         <w:rPr>
@@ -9729,8 +9914,36 @@
         </w:rPr>
         <w:t>дата обращения: 27.07.2022)</w:t>
       </w:r>
-      <w:bookmarkStart w:id="0" w:name="_GoBack"/>
-      <w:bookmarkEnd w:id="0"/>
+    </w:p>
+    <w:p>
+      <w:pPr>
+        <w:spacing w:line="360" w:lineRule="auto"/>
+        <w:rPr>
+          <w:b/>
+          <w:caps/>
+          <w:sz w:val="28"/>
+          <w:szCs w:val="28"/>
+        </w:rPr>
+      </w:pPr>
+      <w:r>
+        <w:rPr>
+          <w:b/>
+          <w:caps/>
+          <w:sz w:val="28"/>
+          <w:szCs w:val="28"/>
+        </w:rPr>
+        <w:br w:type="page"/>
+      </w:r>
+      <w:r>
+        <w:rPr>
+          <w:b/>
+          <w:caps/>
+          <w:sz w:val="28"/>
+          <w:szCs w:val="28"/>
+        </w:rPr>
+        <w:lastRenderedPageBreak/>
+        <w:t>приложение А</w:t>
+      </w:r>
     </w:p>
     <w:p>
       <w:pPr>
@@ -9750,37 +9963,6 @@
           <w:sz w:val="28"/>
           <w:szCs w:val="28"/>
         </w:rPr>
-        <w:br w:type="page"/>
-      </w:r>
-      <w:r>
-        <w:rPr>
-          <w:b/>
-          <w:caps/>
-          <w:sz w:val="28"/>
-          <w:szCs w:val="28"/>
-        </w:rPr>
-        <w:lastRenderedPageBreak/>
-        <w:t>приложение А</w:t>
-      </w:r>
-    </w:p>
-    <w:p>
-      <w:pPr>
-        <w:spacing w:line="360" w:lineRule="auto"/>
-        <w:jc w:val="center"/>
-        <w:rPr>
-          <w:b/>
-          <w:caps/>
-          <w:sz w:val="28"/>
-          <w:szCs w:val="28"/>
-        </w:rPr>
-      </w:pPr>
-      <w:r>
-        <w:rPr>
-          <w:b/>
-          <w:caps/>
-          <w:sz w:val="28"/>
-          <w:szCs w:val="28"/>
-        </w:rPr>
         <w:t>Исходный код</w:t>
       </w:r>
     </w:p>
@@ -9791,6 +9973,77 @@
           <w:rFonts w:ascii="Courier New" w:hAnsi="Courier New" w:cs="Courier New"/>
           <w:sz w:val="22"/>
           <w:szCs w:val="22"/>
+        </w:rPr>
+      </w:pPr>
+      <w:r>
+        <w:rPr>
+          <w:rFonts w:ascii="Courier New" w:hAnsi="Courier New" w:cs="Courier New"/>
+          <w:sz w:val="22"/>
+          <w:szCs w:val="22"/>
+        </w:rPr>
+        <w:t>#</w:t>
+      </w:r>
+      <w:r>
+        <w:rPr>
+          <w:rFonts w:ascii="Courier New" w:hAnsi="Courier New" w:cs="Courier New"/>
+          <w:sz w:val="22"/>
+          <w:szCs w:val="22"/>
+          <w:lang w:val="en-US"/>
+        </w:rPr>
+        <w:t>include</w:t>
+      </w:r>
+      <w:r>
+        <w:rPr>
+          <w:rFonts w:ascii="Courier New" w:hAnsi="Courier New" w:cs="Courier New"/>
+          <w:sz w:val="22"/>
+          <w:szCs w:val="22"/>
+        </w:rPr>
+        <w:t xml:space="preserve"> &lt;</w:t>
+      </w:r>
+      <w:proofErr w:type="spellStart"/>
+      <w:r>
+        <w:rPr>
+          <w:rFonts w:ascii="Courier New" w:hAnsi="Courier New" w:cs="Courier New"/>
+          <w:sz w:val="22"/>
+          <w:szCs w:val="22"/>
+          <w:lang w:val="en-US"/>
+        </w:rPr>
+        <w:t>getopt</w:t>
+      </w:r>
+      <w:proofErr w:type="spellEnd"/>
+      <w:r>
+        <w:rPr>
+          <w:rFonts w:ascii="Courier New" w:hAnsi="Courier New" w:cs="Courier New"/>
+          <w:sz w:val="22"/>
+          <w:szCs w:val="22"/>
+        </w:rPr>
+        <w:t>.</w:t>
+      </w:r>
+      <w:r>
+        <w:rPr>
+          <w:rFonts w:ascii="Courier New" w:hAnsi="Courier New" w:cs="Courier New"/>
+          <w:sz w:val="22"/>
+          <w:szCs w:val="22"/>
+          <w:lang w:val="en-US"/>
+        </w:rPr>
+        <w:t>h</w:t>
+      </w:r>
+      <w:r>
+        <w:rPr>
+          <w:rFonts w:ascii="Courier New" w:hAnsi="Courier New" w:cs="Courier New"/>
+          <w:sz w:val="22"/>
+          <w:szCs w:val="22"/>
+        </w:rPr>
+        <w:t>&gt;</w:t>
+      </w:r>
+    </w:p>
+    <w:p>
+      <w:pPr>
+        <w:jc w:val="both"/>
+        <w:rPr>
+          <w:rFonts w:ascii="Courier New" w:hAnsi="Courier New" w:cs="Courier New"/>
+          <w:sz w:val="22"/>
+          <w:szCs w:val="22"/>
           <w:lang w:val="en-US"/>
         </w:rPr>
       </w:pPr>
@@ -9811,7 +10064,7 @@
           <w:szCs w:val="22"/>
           <w:lang w:val="en-US"/>
         </w:rPr>
-        <w:t>getopt.h</w:t>
+        <w:t>stdio.h</w:t>
       </w:r>
       <w:proofErr w:type="spellEnd"/>
       <w:r>
@@ -9851,7 +10104,7 @@
           <w:szCs w:val="22"/>
           <w:lang w:val="en-US"/>
         </w:rPr>
-        <w:t>stdio.h</w:t>
+        <w:t>stdlib.h</w:t>
       </w:r>
       <w:proofErr w:type="spellEnd"/>
       <w:r>
@@ -9891,7 +10144,7 @@
           <w:szCs w:val="22"/>
           <w:lang w:val="en-US"/>
         </w:rPr>
-        <w:t>stdlib.h</w:t>
+        <w:t>string.h</w:t>
       </w:r>
       <w:proofErr w:type="spellEnd"/>
       <w:r>
@@ -9931,7 +10184,7 @@
           <w:szCs w:val="22"/>
           <w:lang w:val="en-US"/>
         </w:rPr>
-        <w:t>string.h</w:t>
+        <w:t>math.h</w:t>
       </w:r>
       <w:proofErr w:type="spellEnd"/>
       <w:r>
@@ -9954,46 +10207,6 @@
           <w:lang w:val="en-US"/>
         </w:rPr>
       </w:pPr>
-      <w:r>
-        <w:rPr>
-          <w:rFonts w:ascii="Courier New" w:hAnsi="Courier New" w:cs="Courier New"/>
-          <w:sz w:val="22"/>
-          <w:szCs w:val="22"/>
-          <w:lang w:val="en-US"/>
-        </w:rPr>
-        <w:t>#include &lt;</w:t>
-      </w:r>
-      <w:proofErr w:type="spellStart"/>
-      <w:r>
-        <w:rPr>
-          <w:rFonts w:ascii="Courier New" w:hAnsi="Courier New" w:cs="Courier New"/>
-          <w:sz w:val="22"/>
-          <w:szCs w:val="22"/>
-          <w:lang w:val="en-US"/>
-        </w:rPr>
-        <w:t>math.h</w:t>
-      </w:r>
-      <w:proofErr w:type="spellEnd"/>
-      <w:r>
-        <w:rPr>
-          <w:rFonts w:ascii="Courier New" w:hAnsi="Courier New" w:cs="Courier New"/>
-          <w:sz w:val="22"/>
-          <w:szCs w:val="22"/>
-          <w:lang w:val="en-US"/>
-        </w:rPr>
-        <w:t>&gt;</w:t>
-      </w:r>
-    </w:p>
-    <w:p>
-      <w:pPr>
-        <w:jc w:val="both"/>
-        <w:rPr>
-          <w:rFonts w:ascii="Courier New" w:hAnsi="Courier New" w:cs="Courier New"/>
-          <w:sz w:val="22"/>
-          <w:szCs w:val="22"/>
-          <w:lang w:val="en-US"/>
-        </w:rPr>
-      </w:pPr>
     </w:p>
     <w:p>
       <w:pPr>
@@ -11346,7 +11559,6 @@
           <w:rFonts w:ascii="Courier New" w:hAnsi="Courier New" w:cs="Courier New"/>
           <w:sz w:val="22"/>
           <w:szCs w:val="22"/>
-          <w:lang w:val="en-US"/>
         </w:rPr>
       </w:pPr>
       <w:r>
@@ -11364,7 +11576,32 @@
           <w:szCs w:val="22"/>
           <w:lang w:val="en-US"/>
         </w:rPr>
-        <w:t xml:space="preserve">unsigned int </w:t>
+        <w:t>unsigned</w:t>
+      </w:r>
+      <w:r>
+        <w:rPr>
+          <w:rFonts w:ascii="Courier New" w:hAnsi="Courier New" w:cs="Courier New"/>
+          <w:sz w:val="22"/>
+          <w:szCs w:val="22"/>
+        </w:rPr>
+        <w:t xml:space="preserve"> </w:t>
+      </w:r>
+      <w:r>
+        <w:rPr>
+          <w:rFonts w:ascii="Courier New" w:hAnsi="Courier New" w:cs="Courier New"/>
+          <w:sz w:val="22"/>
+          <w:szCs w:val="22"/>
+          <w:lang w:val="en-US"/>
+        </w:rPr>
+        <w:t>int</w:t>
+      </w:r>
+      <w:r>
+        <w:rPr>
+          <w:rFonts w:ascii="Courier New" w:hAnsi="Courier New" w:cs="Courier New"/>
+          <w:sz w:val="22"/>
+          <w:szCs w:val="22"/>
+        </w:rPr>
+        <w:t xml:space="preserve"> </w:t>
       </w:r>
       <w:proofErr w:type="spellStart"/>
       <w:r>
@@ -11382,61 +11619,9 @@
           <w:rFonts w:ascii="Courier New" w:hAnsi="Courier New" w:cs="Courier New"/>
           <w:sz w:val="22"/>
           <w:szCs w:val="22"/>
-          <w:lang w:val="en-US"/>
-        </w:rPr>
-        <w:t xml:space="preserve">;// </w:t>
-      </w:r>
-      <w:proofErr w:type="spellStart"/>
-      <w:r>
-        <w:rPr>
-          <w:rFonts w:ascii="Courier New" w:hAnsi="Courier New" w:cs="Courier New"/>
-          <w:sz w:val="22"/>
-          <w:szCs w:val="22"/>
-          <w:lang w:val="en-US"/>
-        </w:rPr>
-        <w:t>кол-во</w:t>
-      </w:r>
-      <w:proofErr w:type="spellEnd"/>
-      <w:r>
-        <w:rPr>
-          <w:rFonts w:ascii="Courier New" w:hAnsi="Courier New" w:cs="Courier New"/>
-          <w:sz w:val="22"/>
-          <w:szCs w:val="22"/>
-          <w:lang w:val="en-US"/>
-        </w:rPr>
-        <w:t xml:space="preserve"> </w:t>
-      </w:r>
-      <w:proofErr w:type="spellStart"/>
-      <w:r>
-        <w:rPr>
-          <w:rFonts w:ascii="Courier New" w:hAnsi="Courier New" w:cs="Courier New"/>
-          <w:sz w:val="22"/>
-          <w:szCs w:val="22"/>
-          <w:lang w:val="en-US"/>
-        </w:rPr>
-        <w:t>существенных</w:t>
-      </w:r>
-      <w:proofErr w:type="spellEnd"/>
-      <w:r>
-        <w:rPr>
-          <w:rFonts w:ascii="Courier New" w:hAnsi="Courier New" w:cs="Courier New"/>
-          <w:sz w:val="22"/>
-          <w:szCs w:val="22"/>
-          <w:lang w:val="en-US"/>
-        </w:rPr>
-        <w:t xml:space="preserve"> </w:t>
-      </w:r>
-      <w:proofErr w:type="spellStart"/>
-      <w:r>
-        <w:rPr>
-          <w:rFonts w:ascii="Courier New" w:hAnsi="Courier New" w:cs="Courier New"/>
-          <w:sz w:val="22"/>
-          <w:szCs w:val="22"/>
-          <w:lang w:val="en-US"/>
-        </w:rPr>
-        <w:t>цветов</w:t>
-      </w:r>
-      <w:proofErr w:type="spellEnd"/>
+        </w:rPr>
+        <w:t>;// кол-во существенных цветов</w:t>
+      </w:r>
     </w:p>
     <w:p>
       <w:pPr>
@@ -35923,7 +36108,7 @@
 </file>
 
 <file path=customXml/itemProps1.xml><?xml version="1.0" encoding="utf-8"?>
-<ds:datastoreItem xmlns:ds="http://schemas.openxmlformats.org/officeDocument/2006/customXml" ds:itemID="{1162D720-5332-4C9E-937A-18C8ADFC88AD}">
+<ds:datastoreItem xmlns:ds="http://schemas.openxmlformats.org/officeDocument/2006/customXml" ds:itemID="{4B89AE66-C55E-48EA-AA39-DDAA6217DC11}">
   <ds:schemaRefs>
     <ds:schemaRef ds:uri="http://schemas.openxmlformats.org/officeDocument/2006/bibliography"/>
   </ds:schemaRefs>

</xml_diff>